<commit_message>
Elaboração da introdução do estado da arte
</commit_message>
<xml_diff>
--- a/Relatorio/Relatorio_WhatToDo_V0_2_2.docx
+++ b/Relatorio/Relatorio_WhatToDo_V0_2_2.docx
@@ -5566,10 +5566,16 @@
           <w:numId w:val="0"/>
         </w:numPr>
         <w:ind w:left="1134"/>
+        <w:rPr>
+          <w:lang w:val="en-GB"/>
+        </w:rPr>
       </w:pPr>
       <w:bookmarkStart w:id="0" w:name="_Ref245468545"/>
       <w:bookmarkStart w:id="1" w:name="_Toc479156259"/>
       <w:r>
+        <w:rPr>
+          <w:lang w:val="en-GB"/>
+        </w:rPr>
         <w:t>Índice de Figuras</w:t>
       </w:r>
       <w:bookmarkEnd w:id="0"/>
@@ -5577,602 +5583,59 @@
     </w:p>
     <w:p>
       <w:pPr>
-        <w:pStyle w:val="TableofFigures"/>
-        <w:tabs>
-          <w:tab w:val="right" w:leader="dot" w:pos="8495"/>
-        </w:tabs>
-        <w:rPr>
-          <w:rFonts w:asciiTheme="minorHAnsi" w:eastAsiaTheme="minorEastAsia" w:hAnsiTheme="minorHAnsi" w:cstheme="minorBidi"/>
+        <w:pStyle w:val="NormalText"/>
+        <w:rPr>
+          <w:lang w:val="en-GB"/>
+        </w:rPr>
+      </w:pPr>
+      <w:r>
+        <w:fldChar w:fldCharType="begin"/>
+      </w:r>
+      <w:r>
+        <w:rPr>
+          <w:lang w:val="en-GB"/>
+        </w:rPr>
+        <w:instrText xml:space="preserve"> TOC \h \z \c "Figura" </w:instrText>
+      </w:r>
+      <w:r>
+        <w:fldChar w:fldCharType="separate"/>
+      </w:r>
+      <w:r>
+        <w:rPr>
+          <w:b/>
+          <w:bCs/>
           <w:noProof/>
-          <w:sz w:val="22"/>
-          <w:szCs w:val="22"/>
-          <w:lang w:val="pt-PT" w:eastAsia="pt-PT"/>
-        </w:rPr>
-      </w:pPr>
-      <w:r>
-        <w:rPr>
-          <w:lang w:val="pt-PT"/>
-        </w:rPr>
-        <w:fldChar w:fldCharType="begin"/>
-      </w:r>
-      <w:r>
-        <w:rPr>
-          <w:lang w:val="pt-PT"/>
-        </w:rPr>
-        <w:instrText xml:space="preserve"> TOC \h \z \c "Figura" </w:instrText>
-      </w:r>
-      <w:r>
-        <w:rPr>
-          <w:lang w:val="pt-PT"/>
-        </w:rPr>
-        <w:fldChar w:fldCharType="separate"/>
-      </w:r>
-      <w:hyperlink w:anchor="_Toc326959981" w:history="1">
-        <w:r>
-          <w:rPr>
-            <w:rStyle w:val="Hyperlink"/>
-            <w:noProof/>
-          </w:rPr>
-          <w:t>Figura 1. [Exemplo de inserção de referência ao título nos cabeçalhos].</w:t>
-        </w:r>
-        <w:r>
-          <w:rPr>
-            <w:noProof/>
-            <w:webHidden/>
-          </w:rPr>
-          <w:tab/>
-        </w:r>
-        <w:r>
-          <w:rPr>
-            <w:noProof/>
-            <w:webHidden/>
-          </w:rPr>
-          <w:fldChar w:fldCharType="begin"/>
-        </w:r>
-        <w:r>
-          <w:rPr>
-            <w:noProof/>
-            <w:webHidden/>
-          </w:rPr>
-          <w:instrText xml:space="preserve"> PAGEREF _Toc326959981 \h </w:instrText>
-        </w:r>
-        <w:r>
-          <w:rPr>
-            <w:noProof/>
-            <w:webHidden/>
-          </w:rPr>
-        </w:r>
-        <w:r>
-          <w:rPr>
-            <w:noProof/>
-            <w:webHidden/>
-          </w:rPr>
-          <w:fldChar w:fldCharType="separate"/>
-        </w:r>
-        <w:r>
-          <w:rPr>
-            <w:noProof/>
-            <w:webHidden/>
-          </w:rPr>
-          <w:t>1</w:t>
-        </w:r>
-        <w:r>
-          <w:rPr>
-            <w:noProof/>
-            <w:webHidden/>
-          </w:rPr>
-          <w:fldChar w:fldCharType="end"/>
-        </w:r>
-      </w:hyperlink>
-    </w:p>
-    <w:p>
-      <w:pPr>
-        <w:pStyle w:val="TableofFigures"/>
-        <w:tabs>
-          <w:tab w:val="right" w:leader="dot" w:pos="8495"/>
-        </w:tabs>
-        <w:rPr>
-          <w:rFonts w:asciiTheme="minorHAnsi" w:eastAsiaTheme="minorEastAsia" w:hAnsiTheme="minorHAnsi" w:cstheme="minorBidi"/>
+          <w:lang w:val="en-US"/>
+        </w:rPr>
+        <w:t>No table of figures entries found.</w:t>
+      </w:r>
+      <w:r>
+        <w:rPr>
+          <w:bCs/>
           <w:noProof/>
-          <w:sz w:val="22"/>
-          <w:szCs w:val="22"/>
-          <w:lang w:val="pt-PT" w:eastAsia="pt-PT"/>
-        </w:rPr>
-      </w:pPr>
-      <w:hyperlink w:anchor="_Toc326959982" w:history="1">
-        <w:r>
-          <w:rPr>
-            <w:rStyle w:val="Hyperlink"/>
-            <w:noProof/>
-          </w:rPr>
-          <w:t>Figura 2. [Exemplo de ordenação da lista de referências bibliográficas].</w:t>
-        </w:r>
-        <w:r>
-          <w:rPr>
-            <w:noProof/>
-            <w:webHidden/>
-          </w:rPr>
-          <w:tab/>
-        </w:r>
-        <w:r>
-          <w:rPr>
-            <w:noProof/>
-            <w:webHidden/>
-          </w:rPr>
-          <w:fldChar w:fldCharType="begin"/>
-        </w:r>
-        <w:r>
-          <w:rPr>
-            <w:noProof/>
-            <w:webHidden/>
-          </w:rPr>
-          <w:instrText xml:space="preserve"> PAGEREF _Toc326959982 \h </w:instrText>
-        </w:r>
-        <w:r>
-          <w:rPr>
-            <w:noProof/>
-            <w:webHidden/>
-          </w:rPr>
-        </w:r>
-        <w:r>
-          <w:rPr>
-            <w:noProof/>
-            <w:webHidden/>
-          </w:rPr>
-          <w:fldChar w:fldCharType="separate"/>
-        </w:r>
-        <w:r>
-          <w:rPr>
-            <w:noProof/>
-            <w:webHidden/>
-          </w:rPr>
-          <w:t>1</w:t>
-        </w:r>
-        <w:r>
-          <w:rPr>
-            <w:noProof/>
-            <w:webHidden/>
-          </w:rPr>
-          <w:fldChar w:fldCharType="end"/>
-        </w:r>
-      </w:hyperlink>
-    </w:p>
-    <w:p>
-      <w:pPr>
-        <w:pStyle w:val="TableofFigures"/>
-        <w:tabs>
-          <w:tab w:val="right" w:leader="dot" w:pos="8495"/>
-        </w:tabs>
-        <w:rPr>
-          <w:rFonts w:asciiTheme="minorHAnsi" w:eastAsiaTheme="minorEastAsia" w:hAnsiTheme="minorHAnsi" w:cstheme="minorBidi"/>
+          <w:lang w:val="en-US"/>
+        </w:rPr>
+        <w:br/>
+        <w:t xml:space="preserve">This is an automatic table of contents. To use it, apply heading styles (on the Home tab) to the text that goes in your table of contents, and then update this table. </w:t>
+      </w:r>
+      <w:r>
+        <w:rPr>
+          <w:bCs/>
           <w:noProof/>
-          <w:sz w:val="22"/>
-          <w:szCs w:val="22"/>
-          <w:lang w:val="pt-PT" w:eastAsia="pt-PT"/>
-        </w:rPr>
-      </w:pPr>
-      <w:hyperlink w:anchor="_Toc326959983" w:history="1">
-        <w:r>
-          <w:rPr>
-            <w:rStyle w:val="Hyperlink"/>
-            <w:noProof/>
-          </w:rPr>
-          <w:t>Figura 3. [Tipos de referências cruzadas disponíveis no documento].</w:t>
-        </w:r>
-        <w:r>
-          <w:rPr>
-            <w:noProof/>
-            <w:webHidden/>
-          </w:rPr>
-          <w:tab/>
-        </w:r>
-        <w:r>
-          <w:rPr>
-            <w:noProof/>
-            <w:webHidden/>
-          </w:rPr>
-          <w:fldChar w:fldCharType="begin"/>
-        </w:r>
-        <w:r>
-          <w:rPr>
-            <w:noProof/>
-            <w:webHidden/>
-          </w:rPr>
-          <w:instrText xml:space="preserve"> PAGEREF _Toc326959983 \h </w:instrText>
-        </w:r>
-        <w:r>
-          <w:rPr>
-            <w:noProof/>
-            <w:webHidden/>
-          </w:rPr>
-        </w:r>
-        <w:r>
-          <w:rPr>
-            <w:noProof/>
-            <w:webHidden/>
-          </w:rPr>
-          <w:fldChar w:fldCharType="separate"/>
-        </w:r>
-        <w:r>
-          <w:rPr>
-            <w:noProof/>
-            <w:webHidden/>
-          </w:rPr>
-          <w:t>1</w:t>
-        </w:r>
-        <w:r>
-          <w:rPr>
-            <w:noProof/>
-            <w:webHidden/>
-          </w:rPr>
-          <w:fldChar w:fldCharType="end"/>
-        </w:r>
-      </w:hyperlink>
-    </w:p>
-    <w:p>
-      <w:pPr>
-        <w:pStyle w:val="TableofFigures"/>
-        <w:tabs>
-          <w:tab w:val="right" w:leader="dot" w:pos="8495"/>
-        </w:tabs>
-        <w:rPr>
-          <w:rFonts w:asciiTheme="minorHAnsi" w:eastAsiaTheme="minorEastAsia" w:hAnsiTheme="minorHAnsi" w:cstheme="minorBidi"/>
+          <w:lang w:val="en-US"/>
+        </w:rPr>
+        <w:cr/>
+        <w:t xml:space="preserve"> </w:t>
+      </w:r>
+      <w:r>
+        <w:rPr>
+          <w:bCs/>
           <w:noProof/>
-          <w:sz w:val="22"/>
-          <w:szCs w:val="22"/>
-          <w:lang w:val="pt-PT" w:eastAsia="pt-PT"/>
-        </w:rPr>
-      </w:pPr>
-      <w:hyperlink w:anchor="_Toc326959984" w:history="1">
-        <w:r>
-          <w:rPr>
-            <w:rStyle w:val="Hyperlink"/>
-            <w:noProof/>
-          </w:rPr>
-          <w:t>Figura 4. [Exemplo de adição de um novo tipo de rótulo para as referências cruzadas].</w:t>
-        </w:r>
-        <w:r>
-          <w:rPr>
-            <w:noProof/>
-            <w:webHidden/>
-          </w:rPr>
-          <w:tab/>
-        </w:r>
-        <w:r>
-          <w:rPr>
-            <w:noProof/>
-            <w:webHidden/>
-          </w:rPr>
-          <w:fldChar w:fldCharType="begin"/>
-        </w:r>
-        <w:r>
-          <w:rPr>
-            <w:noProof/>
-            <w:webHidden/>
-          </w:rPr>
-          <w:instrText xml:space="preserve"> PAGEREF _Toc326959984 \h </w:instrText>
-        </w:r>
-        <w:r>
-          <w:rPr>
-            <w:noProof/>
-            <w:webHidden/>
-          </w:rPr>
-        </w:r>
-        <w:r>
-          <w:rPr>
-            <w:noProof/>
-            <w:webHidden/>
-          </w:rPr>
-          <w:fldChar w:fldCharType="separate"/>
-        </w:r>
-        <w:r>
-          <w:rPr>
-            <w:noProof/>
-            <w:webHidden/>
-          </w:rPr>
-          <w:t>1</w:t>
-        </w:r>
-        <w:r>
-          <w:rPr>
-            <w:noProof/>
-            <w:webHidden/>
-          </w:rPr>
-          <w:fldChar w:fldCharType="end"/>
-        </w:r>
-      </w:hyperlink>
-    </w:p>
-    <w:p>
-      <w:pPr>
-        <w:pStyle w:val="TableofFigures"/>
-        <w:tabs>
-          <w:tab w:val="right" w:leader="dot" w:pos="8495"/>
-        </w:tabs>
-        <w:rPr>
-          <w:rFonts w:asciiTheme="minorHAnsi" w:eastAsiaTheme="minorEastAsia" w:hAnsiTheme="minorHAnsi" w:cstheme="minorBidi"/>
-          <w:noProof/>
-          <w:sz w:val="22"/>
-          <w:szCs w:val="22"/>
-          <w:lang w:val="pt-PT" w:eastAsia="pt-PT"/>
-        </w:rPr>
-      </w:pPr>
-      <w:hyperlink w:anchor="_Toc326959985" w:history="1">
-        <w:r>
-          <w:rPr>
-            <w:rStyle w:val="Hyperlink"/>
-            <w:noProof/>
-          </w:rPr>
-          <w:t>Figura 5. [Opção para inserir apenas o nome e o número de uma Figura].</w:t>
-        </w:r>
-        <w:r>
-          <w:rPr>
-            <w:noProof/>
-            <w:webHidden/>
-          </w:rPr>
-          <w:tab/>
-        </w:r>
-        <w:r>
-          <w:rPr>
-            <w:noProof/>
-            <w:webHidden/>
-          </w:rPr>
-          <w:fldChar w:fldCharType="begin"/>
-        </w:r>
-        <w:r>
-          <w:rPr>
-            <w:noProof/>
-            <w:webHidden/>
-          </w:rPr>
-          <w:instrText xml:space="preserve"> PAGEREF _Toc326959985 \h </w:instrText>
-        </w:r>
-        <w:r>
-          <w:rPr>
-            <w:noProof/>
-            <w:webHidden/>
-          </w:rPr>
-        </w:r>
-        <w:r>
-          <w:rPr>
-            <w:noProof/>
-            <w:webHidden/>
-          </w:rPr>
-          <w:fldChar w:fldCharType="separate"/>
-        </w:r>
-        <w:r>
-          <w:rPr>
-            <w:noProof/>
-            <w:webHidden/>
-          </w:rPr>
-          <w:t>1</w:t>
-        </w:r>
-        <w:r>
-          <w:rPr>
-            <w:noProof/>
-            <w:webHidden/>
-          </w:rPr>
-          <w:fldChar w:fldCharType="end"/>
-        </w:r>
-      </w:hyperlink>
-    </w:p>
-    <w:p>
-      <w:pPr>
-        <w:pStyle w:val="TableofFigures"/>
-        <w:tabs>
-          <w:tab w:val="right" w:leader="dot" w:pos="8495"/>
-        </w:tabs>
-        <w:rPr>
-          <w:rFonts w:asciiTheme="minorHAnsi" w:eastAsiaTheme="minorEastAsia" w:hAnsiTheme="minorHAnsi" w:cstheme="minorBidi"/>
-          <w:noProof/>
-          <w:sz w:val="22"/>
-          <w:szCs w:val="22"/>
-          <w:lang w:val="pt-PT" w:eastAsia="pt-PT"/>
-        </w:rPr>
-      </w:pPr>
-      <w:hyperlink w:anchor="_Toc326959986" w:history="1">
-        <w:r>
-          <w:rPr>
-            <w:rStyle w:val="Hyperlink"/>
-            <w:noProof/>
-          </w:rPr>
-          <w:t>Figura 6. [Actualização: (a) da legenda de uma figura; (b) da referência a uma figura no texto.]</w:t>
-        </w:r>
-        <w:r>
-          <w:rPr>
-            <w:noProof/>
-            <w:webHidden/>
-          </w:rPr>
-          <w:tab/>
-        </w:r>
-        <w:r>
-          <w:rPr>
-            <w:noProof/>
-            <w:webHidden/>
-          </w:rPr>
-          <w:fldChar w:fldCharType="begin"/>
-        </w:r>
-        <w:r>
-          <w:rPr>
-            <w:noProof/>
-            <w:webHidden/>
-          </w:rPr>
-          <w:instrText xml:space="preserve"> PAGEREF _Toc326959986 \h </w:instrText>
-        </w:r>
-        <w:r>
-          <w:rPr>
-            <w:noProof/>
-            <w:webHidden/>
-          </w:rPr>
-        </w:r>
-        <w:r>
-          <w:rPr>
-            <w:noProof/>
-            <w:webHidden/>
-          </w:rPr>
-          <w:fldChar w:fldCharType="separate"/>
-        </w:r>
-        <w:r>
-          <w:rPr>
-            <w:noProof/>
-            <w:webHidden/>
-          </w:rPr>
-          <w:t>1</w:t>
-        </w:r>
-        <w:r>
-          <w:rPr>
-            <w:noProof/>
-            <w:webHidden/>
-          </w:rPr>
-          <w:fldChar w:fldCharType="end"/>
-        </w:r>
-      </w:hyperlink>
-    </w:p>
-    <w:p>
-      <w:pPr>
-        <w:pStyle w:val="TableofFigures"/>
-        <w:tabs>
-          <w:tab w:val="right" w:leader="dot" w:pos="8495"/>
-        </w:tabs>
-        <w:rPr>
-          <w:rFonts w:asciiTheme="minorHAnsi" w:eastAsiaTheme="minorEastAsia" w:hAnsiTheme="minorHAnsi" w:cstheme="minorBidi"/>
-          <w:noProof/>
-          <w:sz w:val="22"/>
-          <w:szCs w:val="22"/>
-          <w:lang w:val="pt-PT" w:eastAsia="pt-PT"/>
-        </w:rPr>
-      </w:pPr>
-      <w:hyperlink w:anchor="_Toc326959987" w:history="1">
-        <w:r>
-          <w:rPr>
-            <w:rStyle w:val="Hyperlink"/>
-            <w:noProof/>
-          </w:rPr>
-          <w:t>Figura 7. [Exemplo de adição do rótulo para as equações, para poder utilizar nas referências cruzadas].</w:t>
-        </w:r>
-        <w:r>
-          <w:rPr>
-            <w:noProof/>
-            <w:webHidden/>
-          </w:rPr>
-          <w:tab/>
-        </w:r>
-        <w:r>
-          <w:rPr>
-            <w:noProof/>
-            <w:webHidden/>
-          </w:rPr>
-          <w:fldChar w:fldCharType="begin"/>
-        </w:r>
-        <w:r>
-          <w:rPr>
-            <w:noProof/>
-            <w:webHidden/>
-          </w:rPr>
-          <w:instrText xml:space="preserve"> PAGEREF _Toc326959987 \h </w:instrText>
-        </w:r>
-        <w:r>
-          <w:rPr>
-            <w:noProof/>
-            <w:webHidden/>
-          </w:rPr>
-        </w:r>
-        <w:r>
-          <w:rPr>
-            <w:noProof/>
-            <w:webHidden/>
-          </w:rPr>
-          <w:fldChar w:fldCharType="separate"/>
-        </w:r>
-        <w:r>
-          <w:rPr>
-            <w:noProof/>
-            <w:webHidden/>
-          </w:rPr>
-          <w:t>1</w:t>
-        </w:r>
-        <w:r>
-          <w:rPr>
-            <w:noProof/>
-            <w:webHidden/>
-          </w:rPr>
-          <w:fldChar w:fldCharType="end"/>
-        </w:r>
-      </w:hyperlink>
-    </w:p>
-    <w:p>
-      <w:pPr>
-        <w:pStyle w:val="TableofFigures"/>
-        <w:tabs>
-          <w:tab w:val="right" w:leader="dot" w:pos="8495"/>
-        </w:tabs>
-        <w:rPr>
-          <w:rFonts w:asciiTheme="minorHAnsi" w:eastAsiaTheme="minorEastAsia" w:hAnsiTheme="minorHAnsi" w:cstheme="minorBidi"/>
-          <w:noProof/>
-          <w:sz w:val="22"/>
-          <w:szCs w:val="22"/>
-          <w:lang w:val="pt-PT" w:eastAsia="pt-PT"/>
-        </w:rPr>
-      </w:pPr>
-      <w:hyperlink w:anchor="_Toc326959988" w:history="1">
-        <w:r>
-          <w:rPr>
-            <w:rStyle w:val="Hyperlink"/>
-            <w:noProof/>
-          </w:rPr>
-          <w:t>Figura 8. [Opção para inserir apenas o nome e o número de uma Equação].</w:t>
-        </w:r>
-        <w:r>
-          <w:rPr>
-            <w:noProof/>
-            <w:webHidden/>
-          </w:rPr>
-          <w:tab/>
-        </w:r>
-        <w:r>
-          <w:rPr>
-            <w:noProof/>
-            <w:webHidden/>
-          </w:rPr>
-          <w:fldChar w:fldCharType="begin"/>
-        </w:r>
-        <w:r>
-          <w:rPr>
-            <w:noProof/>
-            <w:webHidden/>
-          </w:rPr>
-          <w:instrText xml:space="preserve"> PAGEREF _Toc326959988 \h </w:instrText>
-        </w:r>
-        <w:r>
-          <w:rPr>
-            <w:noProof/>
-            <w:webHidden/>
-          </w:rPr>
-        </w:r>
-        <w:r>
-          <w:rPr>
-            <w:noProof/>
-            <w:webHidden/>
-          </w:rPr>
-          <w:fldChar w:fldCharType="separate"/>
-        </w:r>
-        <w:r>
-          <w:rPr>
-            <w:noProof/>
-            <w:webHidden/>
-          </w:rPr>
-          <w:t>1</w:t>
-        </w:r>
-        <w:r>
-          <w:rPr>
-            <w:noProof/>
-            <w:webHidden/>
-          </w:rPr>
-          <w:fldChar w:fldCharType="end"/>
-        </w:r>
-      </w:hyperlink>
-    </w:p>
-    <w:p>
-      <w:pPr>
-        <w:pStyle w:val="NormalText"/>
-      </w:pPr>
+          <w:lang w:val="en-US"/>
+        </w:rPr>
+        <w:cr/>
+        <w:t>If you want to type your own entries, use a manual table of contents (in the same menu as the automatic one).</w:t>
+      </w:r>
       <w:r>
         <w:fldChar w:fldCharType="end"/>
       </w:r>
@@ -6180,21 +5643,33 @@
     <w:p>
       <w:pPr>
         <w:pStyle w:val="NormalText"/>
-      </w:pPr>
-    </w:p>
-    <w:p>
-      <w:pPr>
-        <w:pStyle w:val="NormalText"/>
-      </w:pPr>
-    </w:p>
-    <w:p>
-      <w:pPr>
-        <w:pStyle w:val="NormalText"/>
-      </w:pPr>
-    </w:p>
-    <w:p>
-      <w:pPr>
-        <w:pStyle w:val="NormalText"/>
+        <w:rPr>
+          <w:lang w:val="en-GB"/>
+        </w:rPr>
+      </w:pPr>
+    </w:p>
+    <w:p>
+      <w:pPr>
+        <w:pStyle w:val="NormalText"/>
+        <w:rPr>
+          <w:lang w:val="en-GB"/>
+        </w:rPr>
+      </w:pPr>
+    </w:p>
+    <w:p>
+      <w:pPr>
+        <w:pStyle w:val="NormalText"/>
+        <w:rPr>
+          <w:lang w:val="en-GB"/>
+        </w:rPr>
+      </w:pPr>
+    </w:p>
+    <w:p>
+      <w:pPr>
+        <w:pStyle w:val="NormalText"/>
+        <w:rPr>
+          <w:lang w:val="en-GB"/>
+        </w:rPr>
         <w:sectPr>
           <w:headerReference w:type="default" r:id="rId14"/>
           <w:pgSz w:w="11907" w:h="16840" w:code="9"/>
@@ -6207,6 +5682,9 @@
     <w:p>
       <w:pPr>
         <w:pStyle w:val="NormalText"/>
+        <w:rPr>
+          <w:lang w:val="en-GB"/>
+        </w:rPr>
       </w:pPr>
     </w:p>
     <w:p>
@@ -6217,10 +5695,16 @@
           <w:numId w:val="0"/>
         </w:numPr>
         <w:ind w:left="1134"/>
+        <w:rPr>
+          <w:lang w:val="en-GB"/>
+        </w:rPr>
       </w:pPr>
       <w:bookmarkStart w:id="2" w:name="_Ref245468691"/>
       <w:bookmarkStart w:id="3" w:name="_Toc479156260"/>
       <w:r>
+        <w:rPr>
+          <w:lang w:val="en-GB"/>
+        </w:rPr>
         <w:t>Índice de Tabelas</w:t>
       </w:r>
       <w:bookmarkEnd w:id="2"/>
@@ -6228,170 +5712,59 @@
     </w:p>
     <w:p>
       <w:pPr>
-        <w:pStyle w:val="TableofFigures"/>
-        <w:tabs>
-          <w:tab w:val="right" w:leader="dot" w:pos="8495"/>
-        </w:tabs>
-        <w:rPr>
-          <w:rFonts w:asciiTheme="minorHAnsi" w:eastAsiaTheme="minorEastAsia" w:hAnsiTheme="minorHAnsi" w:cstheme="minorBidi"/>
+        <w:pStyle w:val="NormalText"/>
+        <w:rPr>
+          <w:lang w:val="en-GB"/>
+        </w:rPr>
+      </w:pPr>
+      <w:r>
+        <w:fldChar w:fldCharType="begin"/>
+      </w:r>
+      <w:r>
+        <w:rPr>
+          <w:lang w:val="en-GB"/>
+        </w:rPr>
+        <w:instrText xml:space="preserve"> TOC \h \z \c "Tabela" </w:instrText>
+      </w:r>
+      <w:r>
+        <w:fldChar w:fldCharType="separate"/>
+      </w:r>
+      <w:r>
+        <w:rPr>
+          <w:b/>
+          <w:bCs/>
           <w:noProof/>
-          <w:sz w:val="22"/>
-          <w:szCs w:val="22"/>
-          <w:lang w:val="pt-PT" w:eastAsia="pt-PT"/>
-        </w:rPr>
-      </w:pPr>
-      <w:r>
-        <w:rPr>
-          <w:lang w:val="pt-PT"/>
-        </w:rPr>
-        <w:fldChar w:fldCharType="begin"/>
-      </w:r>
-      <w:r>
-        <w:rPr>
-          <w:lang w:val="pt-PT"/>
-        </w:rPr>
-        <w:instrText xml:space="preserve"> TOC \h \z \c "Tabela" </w:instrText>
-      </w:r>
-      <w:r>
-        <w:rPr>
-          <w:lang w:val="pt-PT"/>
-        </w:rPr>
-        <w:fldChar w:fldCharType="separate"/>
-      </w:r>
-      <w:hyperlink w:anchor="_Toc326959989" w:history="1">
-        <w:r>
-          <w:rPr>
-            <w:rStyle w:val="Hyperlink"/>
-            <w:noProof/>
-          </w:rPr>
-          <w:t>Tabela 1. [Legenda desta Tabela (Magalhães, 2006).]</w:t>
-        </w:r>
-        <w:r>
-          <w:rPr>
-            <w:noProof/>
-            <w:webHidden/>
-          </w:rPr>
-          <w:tab/>
-        </w:r>
-        <w:r>
-          <w:rPr>
-            <w:noProof/>
-            <w:webHidden/>
-          </w:rPr>
-          <w:fldChar w:fldCharType="begin"/>
-        </w:r>
-        <w:r>
-          <w:rPr>
-            <w:noProof/>
-            <w:webHidden/>
-          </w:rPr>
-          <w:instrText xml:space="preserve"> PAGEREF _Toc326959989 \h </w:instrText>
-        </w:r>
-        <w:r>
-          <w:rPr>
-            <w:noProof/>
-            <w:webHidden/>
-          </w:rPr>
-        </w:r>
-        <w:r>
-          <w:rPr>
-            <w:noProof/>
-            <w:webHidden/>
-          </w:rPr>
-          <w:fldChar w:fldCharType="separate"/>
-        </w:r>
-        <w:r>
-          <w:rPr>
-            <w:noProof/>
-            <w:webHidden/>
-          </w:rPr>
-          <w:t>1</w:t>
-        </w:r>
-        <w:r>
-          <w:rPr>
-            <w:noProof/>
-            <w:webHidden/>
-          </w:rPr>
-          <w:fldChar w:fldCharType="end"/>
-        </w:r>
-      </w:hyperlink>
-    </w:p>
-    <w:p>
-      <w:pPr>
-        <w:pStyle w:val="TableofFigures"/>
-        <w:tabs>
-          <w:tab w:val="right" w:leader="dot" w:pos="8495"/>
-        </w:tabs>
-        <w:rPr>
-          <w:rFonts w:asciiTheme="minorHAnsi" w:eastAsiaTheme="minorEastAsia" w:hAnsiTheme="minorHAnsi" w:cstheme="minorBidi"/>
+          <w:lang w:val="en-US"/>
+        </w:rPr>
+        <w:t>No table of figures entries found.</w:t>
+      </w:r>
+      <w:r>
+        <w:rPr>
+          <w:bCs/>
           <w:noProof/>
-          <w:sz w:val="22"/>
-          <w:szCs w:val="22"/>
-          <w:lang w:val="pt-PT" w:eastAsia="pt-PT"/>
-        </w:rPr>
-      </w:pPr>
-      <w:hyperlink w:anchor="_Toc326959990" w:history="1">
-        <w:r>
-          <w:rPr>
-            <w:rStyle w:val="Hyperlink"/>
-            <w:noProof/>
-          </w:rPr>
-          <w:t>Tabela 2. [Legenda desta Tabela.]</w:t>
-        </w:r>
-        <w:r>
-          <w:rPr>
-            <w:noProof/>
-            <w:webHidden/>
-          </w:rPr>
-          <w:tab/>
-        </w:r>
-        <w:r>
-          <w:rPr>
-            <w:noProof/>
-            <w:webHidden/>
-          </w:rPr>
-          <w:fldChar w:fldCharType="begin"/>
-        </w:r>
-        <w:r>
-          <w:rPr>
-            <w:noProof/>
-            <w:webHidden/>
-          </w:rPr>
-          <w:instrText xml:space="preserve"> PAGEREF _Toc326959990 \h </w:instrText>
-        </w:r>
-        <w:r>
-          <w:rPr>
-            <w:noProof/>
-            <w:webHidden/>
-          </w:rPr>
-        </w:r>
-        <w:r>
-          <w:rPr>
-            <w:noProof/>
-            <w:webHidden/>
-          </w:rPr>
-          <w:fldChar w:fldCharType="separate"/>
-        </w:r>
-        <w:r>
-          <w:rPr>
-            <w:noProof/>
-            <w:webHidden/>
-          </w:rPr>
-          <w:t>1</w:t>
-        </w:r>
-        <w:r>
-          <w:rPr>
-            <w:noProof/>
-            <w:webHidden/>
-          </w:rPr>
-          <w:fldChar w:fldCharType="end"/>
-        </w:r>
-      </w:hyperlink>
-    </w:p>
-    <w:p>
-      <w:pPr>
-        <w:pStyle w:val="NormalText"/>
-      </w:pPr>
+          <w:lang w:val="en-US"/>
+        </w:rPr>
+        <w:br/>
+        <w:t xml:space="preserve">This is an automatic table of contents. To use it, apply heading styles (on the Home tab) to the text that goes in your table of contents, and then update this table. </w:t>
+      </w:r>
+      <w:r>
+        <w:rPr>
+          <w:bCs/>
+          <w:noProof/>
+          <w:lang w:val="en-US"/>
+        </w:rPr>
+        <w:cr/>
+        <w:t xml:space="preserve"> </w:t>
+      </w:r>
+      <w:r>
+        <w:rPr>
+          <w:bCs/>
+          <w:noProof/>
+          <w:lang w:val="en-US"/>
+        </w:rPr>
+        <w:cr/>
+        <w:t>If you want to type your own entries, use a manual table of contents (in the same menu as the automatic one).</w:t>
+      </w:r>
       <w:r>
         <w:fldChar w:fldCharType="end"/>
       </w:r>
@@ -6399,11 +5772,17 @@
     <w:p>
       <w:pPr>
         <w:pStyle w:val="NormalText"/>
-      </w:pPr>
-    </w:p>
-    <w:p>
-      <w:pPr>
-        <w:pStyle w:val="NormalText"/>
+        <w:rPr>
+          <w:lang w:val="en-GB"/>
+        </w:rPr>
+      </w:pPr>
+    </w:p>
+    <w:p>
+      <w:pPr>
+        <w:pStyle w:val="NormalText"/>
+        <w:rPr>
+          <w:lang w:val="en-GB"/>
+        </w:rPr>
         <w:sectPr>
           <w:headerReference w:type="default" r:id="rId15"/>
           <w:pgSz w:w="11907" w:h="16840" w:code="9"/>
@@ -6416,6 +5795,9 @@
     <w:p>
       <w:pPr>
         <w:pStyle w:val="NormalText"/>
+        <w:rPr>
+          <w:lang w:val="en-GB"/>
+        </w:rPr>
       </w:pPr>
     </w:p>
     <w:p>
@@ -6427,16 +5809,16 @@
         </w:numPr>
         <w:ind w:left="1134"/>
       </w:pPr>
-      <w:bookmarkStart w:id="4" w:name="_Ref245468952"/>
-      <w:bookmarkStart w:id="5" w:name="_Toc479156261"/>
+      <w:bookmarkStart w:id="4" w:name="_Toc479156261"/>
+      <w:bookmarkStart w:id="5" w:name="_Ref245468952"/>
       <w:r>
         <w:t>[Simbologia] e [Siglas]</w:t>
       </w:r>
+      <w:bookmarkEnd w:id="4"/>
+      <w:r>
+        <w:t xml:space="preserve"> </w:t>
+      </w:r>
       <w:bookmarkEnd w:id="5"/>
-      <w:r>
-        <w:t xml:space="preserve"> </w:t>
-      </w:r>
-      <w:bookmarkEnd w:id="4"/>
     </w:p>
     <w:p>
       <w:pPr>
@@ -6576,6 +5958,84 @@
       <w:r>
         <w:t>para a obtenção do grau académico de Licenciatura.</w:t>
       </w:r>
+      <w:r>
+        <w:t xml:space="preserve"> </w:t>
+      </w:r>
+      <w:r>
+        <w:rPr>
+          <w:highlight w:val="yellow"/>
+        </w:rPr>
+        <w:t>(por floreado</w:t>
+      </w:r>
+      <w:r>
+        <w:rPr>
+          <w:highlight w:val="yellow"/>
+        </w:rPr>
+        <w:t xml:space="preserve">, do género, que </w:t>
+      </w:r>
+      <w:proofErr w:type="gramStart"/>
+      <w:r>
+        <w:rPr>
+          <w:highlight w:val="yellow"/>
+        </w:rPr>
+        <w:t>as aplicações mobile</w:t>
+      </w:r>
+      <w:proofErr w:type="gramEnd"/>
+      <w:r>
+        <w:rPr>
+          <w:highlight w:val="yellow"/>
+        </w:rPr>
+        <w:t xml:space="preserve"> nos dias de</w:t>
+      </w:r>
+      <w:r>
+        <w:rPr>
+          <w:highlight w:val="yellow"/>
+        </w:rPr>
+        <w:t xml:space="preserve"> hoje são importantes </w:t>
+      </w:r>
+      <w:proofErr w:type="spellStart"/>
+      <w:r>
+        <w:rPr>
+          <w:highlight w:val="yellow"/>
+        </w:rPr>
+        <w:t>blablabla</w:t>
+      </w:r>
+      <w:proofErr w:type="spellEnd"/>
+      <w:r>
+        <w:rPr>
+          <w:highlight w:val="yellow"/>
+        </w:rPr>
+        <w:t xml:space="preserve">, </w:t>
+      </w:r>
+      <w:proofErr w:type="spellStart"/>
+      <w:r>
+        <w:rPr>
+          <w:highlight w:val="yellow"/>
+        </w:rPr>
+        <w:t>surege</w:t>
+      </w:r>
+      <w:proofErr w:type="spellEnd"/>
+      <w:r>
+        <w:rPr>
+          <w:highlight w:val="yellow"/>
+        </w:rPr>
+        <w:t xml:space="preserve"> como um projeto aliciante e que promove bastante o conhecimentos geral...</w:t>
+      </w:r>
+      <w:r>
+        <w:rPr>
+          <w:highlight w:val="yellow"/>
+        </w:rPr>
+        <w:t>etc.</w:t>
+      </w:r>
+      <w:r>
+        <w:rPr>
+          <w:highlight w:val="yellow"/>
+        </w:rPr>
+        <w:t>)</w:t>
+      </w:r>
+      <w:r>
+        <w:t xml:space="preserve"> </w:t>
+      </w:r>
     </w:p>
     <w:p>
       <w:pPr>
@@ -6694,7 +6154,6 @@
       <w:r>
         <w:t xml:space="preserve"> do problema</w:t>
       </w:r>
-      <w:bookmarkStart w:id="12" w:name="_Toc326959981"/>
       <w:bookmarkEnd w:id="11"/>
     </w:p>
     <w:p>
@@ -6709,7 +6168,11 @@
         <w:pStyle w:val="NormalText"/>
       </w:pPr>
       <w:r>
-        <w:t xml:space="preserve">Atualmente o turista tem necessidade de planificar a sua visita, seja para aproveitar o tempo ao máximo, ou simplesmente para não perder um ponto de interesse do seu agrado. Muitas vezes esta planificação é efetuada através de revistas, jornais, </w:t>
+        <w:t xml:space="preserve">Atualmente o turista tem necessidade de planificar a sua visita, seja para aproveitar o tempo ao máximo, ou simplesmente para não perder um ponto de interesse </w:t>
+      </w:r>
+      <w:r>
+        <w:lastRenderedPageBreak/>
+        <w:t xml:space="preserve">do seu agrado. Muitas vezes esta planificação é efetuada através de revistas, jornais, </w:t>
       </w:r>
       <w:r>
         <w:t>panfletos,</w:t>
@@ -6745,261 +6208,291 @@
         <w:rPr>
           <w:highlight w:val="yellow"/>
         </w:rPr>
-        <w:t xml:space="preserve"> em formato digital </w:t>
+        <w:t xml:space="preserve"> em formato digital em que o conteúdo sofre poucas atualizações</w:t>
       </w:r>
       <w:r>
         <w:rPr>
           <w:highlight w:val="yellow"/>
         </w:rPr>
+        <w:t xml:space="preserve"> ou muitas vezes caindo em desuso por falta de administração competente</w:t>
+      </w:r>
+      <w:r>
+        <w:rPr>
+          <w:highlight w:val="yellow"/>
+        </w:rPr>
+        <w:t>.</w:t>
+      </w:r>
+    </w:p>
+    <w:p>
+      <w:pPr>
+        <w:pStyle w:val="NormalText"/>
+      </w:pPr>
+      <w:r>
+        <w:t>No caso da informação recolhida via nã</w:t>
+      </w:r>
+      <w:r>
+        <w:t xml:space="preserve">o informatizada, </w:t>
+      </w:r>
+      <w:r>
+        <w:t>por norma</w:t>
+      </w:r>
+      <w:r>
+        <w:t>,</w:t>
+      </w:r>
+      <w:r>
+        <w:t xml:space="preserve"> encontra-se </w:t>
+      </w:r>
+      <w:r>
+        <w:t xml:space="preserve">desatualizada ou como é espectável </w:t>
+      </w:r>
+      <w:r>
+        <w:t>sem capacidade de resposta a alterações súbitas, tais como, condições climatéricas muito adversas, obras de restauração e etc.</w:t>
+      </w:r>
+      <w:r>
+        <w:t xml:space="preserve"> Outro problema inerente é a falta de triagem por grupos etários nos eventos</w:t>
+      </w:r>
+      <w:r>
+        <w:t>/pontos de interesse</w:t>
+      </w:r>
+      <w:r>
+        <w:t xml:space="preserve"> a decorrer</w:t>
+      </w:r>
+      <w:r>
+        <w:t>, dificultan</w:t>
+      </w:r>
+      <w:r>
+        <w:t>do o planeamento das atividades</w:t>
+      </w:r>
+      <w:r>
+        <w:t xml:space="preserve"> </w:t>
+      </w:r>
+      <w:r>
+        <w:t>levando muitas vezes ao desinteresse do turista.</w:t>
+      </w:r>
+      <w:r>
+        <w:fldChar w:fldCharType="begin" w:fldLock="1"/>
+      </w:r>
+      <w:r>
+        <w:instrText>ADDIN CSL_CITATION { "citationItems" : [ { "id" : "ITEM-1", "itemData" : { "DOI" : "Doi 10.1049/Iet-Sen.2011.0156", "ISBN" : "1751-8806", "ISSN" : "17518806", "abstract" : "This study deals with the problem of deriving personalised recommendations for daily sightseeing itineraries for tourists visiting any destination. The authors' approach considers selected places of interest that a traveller would potentially wish to visit and derives a near-optimal itinerary for each day of visit; the places of potential interest are selected based on stated or implied user preferences. The authors' method enables the planning of customised daily personalised tourist itineraries considering user preferences, time available for visiting sights on a daily basis, opening days of sights and average visiting times for these sights. Herein, the authors propose a heuristic solution to this problem addressed to both web and mobile web users. Evaluation and simulation results verify the competence of the authors' approach against an alternative method.", "author" : [ { "dropping-particle" : "", "family" : "Gavalas", "given" : "Damianos", "non-dropping-particle" : "", "parse-names" : false, "suffix" : "" }, { "dropping-particle" : "", "family" : "Kenteris", "given" : "Michael", "non-dropping-particle" : "", "parse-names" : false, "suffix" : "" }, { "dropping-particle" : "", "family" : "Konstantopoulos", "given" : "Charalampos", "non-dropping-particle" : "", "parse-names" : false, "suffix" : "" }, { "dropping-particle" : "", "family" : "Pantziou", "given" : "Grammati", "non-dropping-particle" : "", "parse-names" : false, "suffix" : "" } ], "container-title" : "IET Software", "id" : "ITEM-1", "issue" : "4", "issued" : { "date-parts" : [ [ "2012" ] ] }, "note" : "Muito bom na ajuda da escrita do relatorio, identifica bem os problemas das aplica\u00e7\u00f5es mobiles.", "page" : "313", "title" : "Web application for recommending personalised mobile tourist routes", "type" : "article-journal", "volume" : "6" }, "uris" : [ "http://www.mendeley.com/documents/?uuid=abd39a1f-c6ed-4c1e-a595-3842ea12953e" ] } ], "mendeley" : { "formattedCitation" : "[1]", "plainTextFormattedCitation" : "[1]", "previouslyFormattedCitation" : "[1]" }, "properties" : { "noteIndex" : 0 }, "schema" : "https://github.com/citation-style-language/schema/raw/master/csl-citation.json" }</w:instrText>
+      </w:r>
+      <w:r>
+        <w:fldChar w:fldCharType="separate"/>
+      </w:r>
+      <w:r>
+        <w:rPr>
+          <w:noProof/>
+        </w:rPr>
+        <w:t>[1]</w:t>
+      </w:r>
+      <w:r>
+        <w:fldChar w:fldCharType="end"/>
+      </w:r>
+    </w:p>
+    <w:p>
+      <w:pPr>
+        <w:pStyle w:val="NormalText"/>
+      </w:pPr>
+      <w:r>
+        <w:t>Surge</w:t>
+      </w:r>
+      <w:r>
+        <w:t>m</w:t>
+      </w:r>
+      <w:r>
+        <w:t xml:space="preserve"> então</w:t>
+      </w:r>
+      <w:r>
+        <w:t xml:space="preserve"> vários</w:t>
+      </w:r>
+      <w:r>
+        <w:t xml:space="preserve"> problema</w:t>
+      </w:r>
+      <w:r>
+        <w:t>s</w:t>
+      </w:r>
+      <w:r>
+        <w:t>, que faz com que muitas vezes os turistas fiquem insatisfeitos com a localidade que visitam</w:t>
+      </w:r>
+      <w:r>
+        <w:t>,</w:t>
+      </w:r>
+      <w:r>
+        <w:t xml:space="preserve"> </w:t>
+      </w:r>
+      <w:r>
+        <w:t>deste modo leva a um mau feedback</w:t>
+      </w:r>
+      <w:r>
+        <w:t xml:space="preserve">. Assim para evitar situações deste tipo pretende-se implementar uma solução que combata </w:t>
+      </w:r>
+      <w:r>
+        <w:t>estas dificuldades</w:t>
+      </w:r>
+      <w:r>
+        <w:t>. Uma aplicação Mobile atualizada e</w:t>
+      </w:r>
+      <w:r>
+        <w:t>m tempo real com os pontos de i</w:t>
+      </w:r>
+      <w:r>
+        <w:t>nteresse de uma cidade e com os</w:t>
+      </w:r>
+      <w:r>
+        <w:t xml:space="preserve"> eventos </w:t>
+      </w:r>
+      <w:r>
+        <w:t>organizados</w:t>
+      </w:r>
+      <w:r>
+        <w:t xml:space="preserve"> por faixa etária</w:t>
+      </w:r>
+      <w:r>
+        <w:t>.</w:t>
+      </w:r>
+      <w:r>
+        <w:t xml:space="preserve"> </w:t>
+      </w:r>
+      <w:r>
+        <w:rPr>
+          <w:highlight w:val="yellow"/>
+        </w:rPr>
+        <w:t xml:space="preserve">(dizer </w:t>
+      </w:r>
+      <w:proofErr w:type="spellStart"/>
+      <w:r>
+        <w:rPr>
+          <w:highlight w:val="yellow"/>
+        </w:rPr>
+        <w:t>App</w:t>
+      </w:r>
+      <w:proofErr w:type="spellEnd"/>
+      <w:r>
+        <w:rPr>
+          <w:highlight w:val="yellow"/>
+        </w:rPr>
+        <w:t xml:space="preserve"> ou apenas mencionar o BackEnd para uma aplicação???)</w:t>
+      </w:r>
+    </w:p>
+    <w:p>
+      <w:pPr>
+        <w:pStyle w:val="Heading2"/>
+      </w:pPr>
+      <w:r>
+        <w:t xml:space="preserve"> </w:t>
+      </w:r>
+      <w:bookmarkStart w:id="12" w:name="_Toc479156268"/>
+      <w:r>
+        <w:t>Objetivos</w:t>
+      </w:r>
+      <w:bookmarkEnd w:id="12"/>
+    </w:p>
+    <w:p>
+      <w:pPr>
+        <w:pStyle w:val="NormalText"/>
+      </w:pPr>
+      <w:r>
+        <w:t>Como objetivo final pretende-se o desenvolvimento de uma aplicação de turismo atualizada em tempo real</w:t>
+      </w:r>
+      <w:r>
+        <w:t xml:space="preserve"> que </w:t>
+      </w:r>
+      <w:r>
+        <w:t>disponibilize informação</w:t>
+      </w:r>
+      <w:r>
+        <w:t xml:space="preserve"> dos diferentes pontos de interesse de um determinado local. Estes pontos de interesse devem estar</w:t>
+      </w:r>
+      <w:r>
+        <w:t xml:space="preserve"> organizados por faixa etária e/</w:t>
+      </w:r>
+      <w:r>
+        <w:t>ou por categorias</w:t>
+      </w:r>
+      <w:r>
+        <w:t xml:space="preserve">. Sendo um projeto extenso prevê-se para âmbito de licenciatura apenas o desenvolvimento do </w:t>
+      </w:r>
+      <w:r>
+        <w:rPr>
+          <w:i/>
+        </w:rPr>
+        <w:t>BackEnd</w:t>
+      </w:r>
+      <w:r>
+        <w:t xml:space="preserve"> necessário</w:t>
+      </w:r>
+      <w:r>
+        <w:t xml:space="preserve"> ao funcionamento</w:t>
+      </w:r>
+      <w:r>
+        <w:t xml:space="preserve"> </w:t>
+      </w:r>
+      <w:r>
+        <w:t>da</w:t>
+      </w:r>
+      <w:r>
+        <w:t xml:space="preserve"> aplicação.</w:t>
+      </w:r>
+    </w:p>
+    <w:p>
+      <w:pPr>
+        <w:pStyle w:val="NormalText"/>
+      </w:pPr>
+      <w:r>
+        <w:t xml:space="preserve">Propõem-se desenvolver uma solução eficiente para armazenar os dados referentes ao local de interesse. Permitir </w:t>
+      </w:r>
+      <w:r>
+        <w:t xml:space="preserve">ao administrador </w:t>
+      </w:r>
+      <w:r>
+        <w:t>através de um site criar/gerir novos eventos/locais de interesse</w:t>
+      </w:r>
+      <w:r>
+        <w:t xml:space="preserve"> e garantir que estes são organizados por diferentes categorias turísticas e faixa etária. Deve ainda permitir ao administrador pesquisar por pontos de interesse diretamente de uma API disponível no mercado, para facilitar a introdução dos dados de localização do</w:t>
+      </w:r>
+      <w:r>
+        <w:t>s</w:t>
+      </w:r>
+      <w:r>
+        <w:t xml:space="preserve"> </w:t>
+      </w:r>
+      <w:proofErr w:type="spellStart"/>
+      <w:r>
+        <w:rPr>
+          <w:highlight w:val="yellow"/>
+        </w:rPr>
+        <w:t>PoI</w:t>
+      </w:r>
+      <w:proofErr w:type="spellEnd"/>
+      <w:r>
+        <w:t>.</w:t>
+      </w:r>
+    </w:p>
+    <w:p>
+      <w:pPr>
+        <w:pStyle w:val="NormalText"/>
+      </w:pPr>
+      <w:r>
         <w:lastRenderedPageBreak/>
-        <w:t>em que o conteúdo sofre poucas atualizações</w:t>
-      </w:r>
-      <w:r>
-        <w:rPr>
-          <w:highlight w:val="yellow"/>
-        </w:rPr>
-        <w:t xml:space="preserve"> ou muitas vezes caindo em desuso por falta de administração competente</w:t>
-      </w:r>
-      <w:r>
-        <w:rPr>
-          <w:highlight w:val="yellow"/>
-        </w:rPr>
-        <w:t>.</w:t>
-      </w:r>
-    </w:p>
-    <w:p>
-      <w:pPr>
-        <w:pStyle w:val="NormalText"/>
-      </w:pPr>
-      <w:r>
-        <w:t>No caso da informação recolhida via nã</w:t>
-      </w:r>
-      <w:r>
-        <w:t xml:space="preserve">o informatizada, </w:t>
-      </w:r>
-      <w:r>
-        <w:t>por norma</w:t>
-      </w:r>
-      <w:r>
-        <w:t>,</w:t>
-      </w:r>
-      <w:r>
-        <w:t xml:space="preserve"> encontra-se </w:t>
-      </w:r>
-      <w:r>
-        <w:t xml:space="preserve">desatualizada ou como é espectável </w:t>
-      </w:r>
-      <w:r>
-        <w:t>sem capacidade de resposta a alterações súbitas, tais como, condições climatéricas muito adversas, obras de restauração e etc.</w:t>
-      </w:r>
-      <w:r>
-        <w:t xml:space="preserve"> Outro problema inerente é a falta de triagem por grupos etários nos eventos</w:t>
-      </w:r>
-      <w:r>
-        <w:t>/pontos de interesse</w:t>
-      </w:r>
-      <w:r>
-        <w:t xml:space="preserve"> a decorrer</w:t>
-      </w:r>
-      <w:r>
-        <w:t>, dificultan</w:t>
-      </w:r>
-      <w:r>
-        <w:t>do o planeamento das atividades</w:t>
-      </w:r>
-      <w:r>
-        <w:fldChar w:fldCharType="begin" w:fldLock="1"/>
-      </w:r>
-      <w:r>
-        <w:instrText>ADDIN CSL_CITATION { "citationItems" : [ { "id" : "ITEM-1", "itemData" : { "DOI" : "Doi 10.1049/Iet-Sen.2011.0156", "ISBN" : "1751-8806", "ISSN" : "17518806", "abstract" : "This study deals with the problem of deriving personalised recommendations for daily sightseeing itineraries for tourists visiting any destination. The authors' approach considers selected places of interest that a traveller would potentially wish to visit and derives a near-optimal itinerary for each day of visit; the places of potential interest are selected based on stated or implied user preferences. The authors' method enables the planning of customised daily personalised tourist itineraries considering user preferences, time available for visiting sights on a daily basis, opening days of sights and average visiting times for these sights. Herein, the authors propose a heuristic solution to this problem addressed to both web and mobile web users. Evaluation and simulation results verify the competence of the authors' approach against an alternative method.", "author" : [ { "dropping-particle" : "", "family" : "Gavalas", "given" : "Damianos", "non-dropping-particle" : "", "parse-names" : false, "suffix" : "" }, { "dropping-particle" : "", "family" : "Kenteris", "given" : "Michael", "non-dropping-particle" : "", "parse-names" : false, "suffix" : "" }, { "dropping-particle" : "", "family" : "Konstantopoulos", "given" : "Charalampos", "non-dropping-particle" : "", "parse-names" : false, "suffix" : "" }, { "dropping-particle" : "", "family" : "Pantziou", "given" : "Grammati", "non-dropping-particle" : "", "parse-names" : false, "suffix" : "" } ], "container-title" : "IET Software", "id" : "ITEM-1", "issue" : "4", "issued" : { "date-parts" : [ [ "2012" ] ] }, "note" : "Muito bom na ajuda da escrita do relatorio, identifica bem os problemas das aplica\u00e7\u00f5es mobiles.", "page" : "313", "title" : "Web application for recommending personalised mobile tourist routes", "type" : "article-journal", "volume" : "6" }, "uris" : [ "http://www.mendeley.com/documents/?uuid=abd39a1f-c6ed-4c1e-a595-3842ea12953e" ] } ], "mendeley" : { "formattedCitation" : "[1]", "plainTextFormattedCitation" : "[1]", "previouslyFormattedCitation" : "[1]" }, "properties" : { "noteIndex" : 0 }, "schema" : "https://github.com/citation-style-language/schema/raw/master/csl-citation.json" }</w:instrText>
-      </w:r>
-      <w:r>
-        <w:fldChar w:fldCharType="separate"/>
-      </w:r>
-      <w:r>
-        <w:rPr>
-          <w:noProof/>
-        </w:rPr>
-        <w:t>[1]</w:t>
-      </w:r>
-      <w:r>
-        <w:fldChar w:fldCharType="end"/>
-      </w:r>
-      <w:r>
-        <w:t xml:space="preserve"> </w:t>
-      </w:r>
-      <w:r>
-        <w:t>levando muitas vezes ao desinteresse do turista.</w:t>
-      </w:r>
-    </w:p>
-    <w:p>
-      <w:pPr>
-        <w:pStyle w:val="NormalText"/>
-      </w:pPr>
-      <w:r>
-        <w:t>Surge</w:t>
-      </w:r>
-      <w:r>
-        <w:t>m</w:t>
-      </w:r>
-      <w:r>
-        <w:t xml:space="preserve"> então</w:t>
-      </w:r>
-      <w:r>
-        <w:t xml:space="preserve"> vários</w:t>
-      </w:r>
-      <w:r>
-        <w:t xml:space="preserve"> problema</w:t>
-      </w:r>
-      <w:r>
-        <w:t>s</w:t>
-      </w:r>
-      <w:r>
-        <w:t>, que faz com que muitas vezes os turistas fiquem insatisfeitos com a localidade que visitam</w:t>
-      </w:r>
-      <w:r>
-        <w:t>,</w:t>
-      </w:r>
-      <w:r>
-        <w:t xml:space="preserve"> </w:t>
-      </w:r>
-      <w:r>
-        <w:t>deste modo leva a um mau feedback</w:t>
-      </w:r>
-      <w:r>
-        <w:t xml:space="preserve">. Assim para evitar situações deste tipo pretende-se implementar uma solução que combata </w:t>
-      </w:r>
-      <w:r>
-        <w:t>estas dificuldades</w:t>
-      </w:r>
-      <w:r>
-        <w:t>. Uma aplicação Mobile atualizada e</w:t>
-      </w:r>
-      <w:r>
-        <w:t>m tempo real com os pontos de i</w:t>
-      </w:r>
-      <w:r>
-        <w:t>nteresse de uma cidade e com os</w:t>
-      </w:r>
-      <w:r>
-        <w:t xml:space="preserve"> eventos </w:t>
-      </w:r>
-      <w:r>
-        <w:t>organizados</w:t>
-      </w:r>
-      <w:r>
-        <w:t xml:space="preserve"> por faixa etária</w:t>
-      </w:r>
-      <w:r>
-        <w:t>.</w:t>
-      </w:r>
-      <w:r>
-        <w:t xml:space="preserve"> </w:t>
-      </w:r>
-      <w:r>
-        <w:rPr>
-          <w:highlight w:val="yellow"/>
-        </w:rPr>
-        <w:t xml:space="preserve">(dizer </w:t>
-      </w:r>
-      <w:proofErr w:type="spellStart"/>
-      <w:r>
-        <w:rPr>
-          <w:highlight w:val="yellow"/>
-        </w:rPr>
-        <w:t>App</w:t>
-      </w:r>
-      <w:proofErr w:type="spellEnd"/>
-      <w:r>
-        <w:rPr>
-          <w:highlight w:val="yellow"/>
-        </w:rPr>
-        <w:t xml:space="preserve"> ou apenas mencionar o BackEnd para uma aplicação???)</w:t>
-      </w:r>
+        <w:t>Outro ponto a salientar apresenta-se com o facto de não se esperar que o administrador tenha qualquer tipo de formação especializada na área das TI, pelo que o processo de criação/gestão dos eventos seja simples e com uma curva de aprendizagem pequena.</w:t>
+      </w:r>
+    </w:p>
+    <w:p>
+      <w:pPr>
+        <w:pStyle w:val="NormalText"/>
+      </w:pPr>
     </w:p>
     <w:p>
       <w:pPr>
         <w:pStyle w:val="Heading2"/>
       </w:pPr>
-      <w:r>
-        <w:t xml:space="preserve"> </w:t>
-      </w:r>
-      <w:bookmarkStart w:id="13" w:name="_Toc479156268"/>
-      <w:r>
-        <w:t>Objetivos</w:t>
+      <w:bookmarkStart w:id="13" w:name="_Toc479156269"/>
+      <w:r>
+        <w:t>Estrutura do documento</w:t>
       </w:r>
       <w:bookmarkEnd w:id="13"/>
     </w:p>
     <w:p>
       <w:pPr>
-        <w:pStyle w:val="NormalText"/>
-      </w:pPr>
-      <w:r>
-        <w:t>Como objetivo final pretende-se o desenvolvimento de uma aplicação de turismo atualizada em tempo real</w:t>
-      </w:r>
-      <w:r>
-        <w:t xml:space="preserve"> que permita a disposição dos diferentes pontos de interesse de um determinado local. Estes pontos de interesse devem estar organizados por faixa etária e ou por categorias</w:t>
-      </w:r>
-      <w:r>
-        <w:t xml:space="preserve">. Sendo um projeto extenso prevê-se para âmbito de licenciatura apenas o desenvolvimento do </w:t>
-      </w:r>
-      <w:r>
-        <w:rPr>
-          <w:i/>
-        </w:rPr>
-        <w:t>BackEnd</w:t>
-      </w:r>
-      <w:r>
-        <w:t xml:space="preserve"> necessário à aplicação.</w:t>
-      </w:r>
-    </w:p>
-    <w:p>
-      <w:pPr>
-        <w:pStyle w:val="NormalText"/>
-      </w:pPr>
-      <w:r>
-        <w:t xml:space="preserve">Propõem-se desenvolver uma solução eficiente para armazenar os dados referentes ao local de interesse. Permitir </w:t>
-      </w:r>
-      <w:r>
-        <w:t xml:space="preserve">ao administrador </w:t>
-      </w:r>
-      <w:r>
-        <w:t>através de um site criar/gerir novos eventos/locais de interesse</w:t>
-      </w:r>
-      <w:r>
-        <w:t xml:space="preserve"> e garantir que estes são organizados por diferentes categorias turísticas e faixa etária. Deve ainda permitir ao administrador pesquisar por pontos de interesse diretamente de uma API disponível no mercado, para facilitar a introdução dos dados de localização do ponto de interesse.</w:t>
-      </w:r>
-    </w:p>
-    <w:p>
-      <w:pPr>
-        <w:pStyle w:val="NormalText"/>
-      </w:pPr>
-      <w:r>
-        <w:t>Outro ponto a salientar apresenta-se com o facto de não se esperar que o administrador tenha qualquer tipo de formação especializada na área das TI</w:t>
-      </w:r>
-      <w:bookmarkStart w:id="14" w:name="_GoBack"/>
-      <w:bookmarkEnd w:id="14"/>
-      <w:r>
-        <w:t>, pelo que o processo de criação/gestão dos eventos seja simples e com uma curva de aprendizagem pequena.</w:t>
-      </w:r>
-    </w:p>
-    <w:p>
-      <w:pPr>
-        <w:pStyle w:val="NormalText"/>
-      </w:pPr>
-    </w:p>
-    <w:p>
-      <w:pPr>
-        <w:pStyle w:val="Heading2"/>
-      </w:pPr>
-      <w:bookmarkStart w:id="15" w:name="_Toc479156269"/>
-      <w:r>
-        <w:t>Estrutura do documento</w:t>
-      </w:r>
-      <w:bookmarkEnd w:id="15"/>
-    </w:p>
-    <w:p>
-      <w:pPr>
         <w:rPr>
           <w:lang w:val="pt-PT"/>
         </w:rPr>
@@ -7011,7 +6504,6 @@
         <w:t>[...]</w:t>
       </w:r>
     </w:p>
-    <w:bookmarkEnd w:id="12"/>
     <w:p>
       <w:pPr>
         <w:pStyle w:val="NormalText"/>
@@ -7039,70 +6531,329 @@
       <w:pPr>
         <w:pStyle w:val="Heading1"/>
       </w:pPr>
-      <w:bookmarkStart w:id="16" w:name="_Toc479156270"/>
+      <w:bookmarkStart w:id="14" w:name="_Toc479156270"/>
       <w:r>
         <w:t>Estado da Arte</w:t>
       </w:r>
-      <w:bookmarkEnd w:id="16"/>
-    </w:p>
-    <w:p>
-      <w:pPr>
-        <w:pStyle w:val="NormalText"/>
-      </w:pPr>
-      <w:r>
-        <w:t>[</w:t>
-      </w:r>
-      <w:r>
-        <w:t>...</w:t>
-      </w:r>
-      <w:r>
-        <w:t>]</w:t>
+      <w:bookmarkEnd w:id="14"/>
+    </w:p>
+    <w:p>
+      <w:pPr>
+        <w:pStyle w:val="NormalText"/>
+      </w:pPr>
+      <w:r>
+        <w:t xml:space="preserve">Sendo o leque de aplicações móveis disponíveis no mercado enorme, e de modo a existir um termo de comparação e análise coerente entre aplicações, </w:t>
+      </w:r>
+      <w:r>
+        <w:t>a</w:t>
+      </w:r>
+      <w:r>
+        <w:t xml:space="preserve"> secção</w:t>
+      </w:r>
+      <w:r>
+        <w:t xml:space="preserve"> de aplicações existentes</w:t>
+      </w:r>
+      <w:r>
+        <w:t xml:space="preserve"> será subdividida em trê</w:t>
+      </w:r>
+      <w:r>
+        <w:t>s.</w:t>
+      </w:r>
+      <w:r>
+        <w:t xml:space="preserve"> </w:t>
+      </w:r>
+      <w:r>
+        <w:t>A</w:t>
+      </w:r>
+      <w:r>
+        <w:t xml:space="preserve">plicações de âmbito distrital, nacional e global. </w:t>
+      </w:r>
+      <w:r>
+        <w:t>A seleção destas</w:t>
+      </w:r>
+      <w:r>
+        <w:t xml:space="preserve"> aplicações foi efetuada através do </w:t>
+      </w:r>
+      <w:r>
+        <w:rPr>
+          <w:i/>
+        </w:rPr>
+        <w:t xml:space="preserve">feedback </w:t>
+      </w:r>
+      <w:r>
+        <w:t>positivo disponibilizado por parte dos utilizadores</w:t>
+      </w:r>
+      <w:r>
+        <w:t xml:space="preserve"> nas respetivas </w:t>
+      </w:r>
+      <w:proofErr w:type="spellStart"/>
+      <w:r>
+        <w:rPr>
+          <w:i/>
+        </w:rPr>
+        <w:t>Stores</w:t>
+      </w:r>
+      <w:proofErr w:type="spellEnd"/>
+      <w:r>
+        <w:t>, outro requisito considerado foi apenas o uso das funcionalidades grátis disponibilizadas por cada uma destas aplicações</w:t>
       </w:r>
       <w:r>
         <w:t>.</w:t>
+      </w:r>
+    </w:p>
+    <w:p>
+      <w:pPr>
+        <w:pStyle w:val="NormalText"/>
+      </w:pPr>
+      <w:r>
+        <w:t xml:space="preserve"> No caso de aplicação de âmbito nacional, optou-se por escolher a aplicação oficial do órgão máximo do turismo em Portugal, Turismo de Portugal.</w:t>
+      </w:r>
+    </w:p>
+    <w:p>
+      <w:pPr>
+        <w:pStyle w:val="NormalText"/>
+      </w:pPr>
+      <w:r>
+        <w:t>Como guia de análise às aplicaçõ</w:t>
+      </w:r>
+      <w:r>
+        <w:t>es vamos ter em conta as boas práticas fornecidas pela entidade Google descritas no documento “</w:t>
+      </w:r>
+      <w:proofErr w:type="spellStart"/>
+      <w:r>
+        <w:t>Engage</w:t>
+      </w:r>
+      <w:proofErr w:type="spellEnd"/>
+      <w:r>
+        <w:t xml:space="preserve"> </w:t>
+      </w:r>
+      <w:proofErr w:type="spellStart"/>
+      <w:r>
+        <w:t>Users</w:t>
+      </w:r>
+      <w:proofErr w:type="spellEnd"/>
+      <w:r>
+        <w:t xml:space="preserve"> </w:t>
+      </w:r>
+      <w:proofErr w:type="spellStart"/>
+      <w:r>
+        <w:t>and</w:t>
+      </w:r>
+      <w:proofErr w:type="spellEnd"/>
+      <w:r>
+        <w:t xml:space="preserve"> Drive </w:t>
+      </w:r>
+      <w:proofErr w:type="spellStart"/>
+      <w:r>
+        <w:t>Conversions</w:t>
+      </w:r>
+      <w:proofErr w:type="spellEnd"/>
+      <w:r>
+        <w:t>”</w:t>
+      </w:r>
+      <w:r>
+        <w:fldChar w:fldCharType="begin" w:fldLock="1"/>
+      </w:r>
+      <w:r>
+        <w:instrText>ADDIN CSL_CITATION { "citationItems" : [ { "id" : "ITEM-1", "itemData" : { "author" : [ { "dropping-particle" : "", "family" : "Google", "given" : "", "non-dropping-particle" : "", "parse-names" : false, "suffix" : "" } ], "id" : "ITEM-1", "issued" : { "date-parts" : [ [ "0" ] ] }, "page" : "1-30", "title" : "Engage Users and Drive Conversions", "type" : "article-journal" }, "uris" : [ "http://www.mendeley.com/documents/?uuid=069edba9-179f-4fd9-a368-0761f8ed0bdb" ] } ], "mendeley" : { "formattedCitation" : "[2]", "plainTextFormattedCitation" : "[2]" }, "properties" : { "noteIndex" : 0 }, "schema" : "https://github.com/citation-style-language/schema/raw/master/csl-citation.json" }</w:instrText>
+      </w:r>
+      <w:r>
+        <w:fldChar w:fldCharType="separate"/>
+      </w:r>
+      <w:r>
+        <w:rPr>
+          <w:noProof/>
+        </w:rPr>
+        <w:t>[2]</w:t>
+      </w:r>
+      <w:r>
+        <w:fldChar w:fldCharType="end"/>
+      </w:r>
+      <w:r>
+        <w:t>.</w:t>
+      </w:r>
+    </w:p>
+    <w:p>
+      <w:pPr>
+        <w:pStyle w:val="NormalText"/>
+      </w:pPr>
+      <w:r>
+        <w:t xml:space="preserve">Com esta análise pretende-se estruturar ideias e definir objetivos </w:t>
+      </w:r>
+      <w:r>
+        <w:t>para o projeto.</w:t>
+      </w:r>
+      <w:r>
+        <w:t xml:space="preserve"> </w:t>
+      </w:r>
+    </w:p>
+    <w:p>
+      <w:pPr>
+        <w:overflowPunct/>
+        <w:autoSpaceDE/>
+        <w:autoSpaceDN/>
+        <w:adjustRightInd/>
+        <w:textAlignment w:val="auto"/>
+        <w:rPr>
+          <w:rFonts w:ascii="Times New Roman" w:hAnsi="Times New Roman"/>
+          <w:lang w:val="pt-PT"/>
+        </w:rPr>
+      </w:pPr>
+      <w:r>
+        <w:br w:type="page"/>
       </w:r>
     </w:p>
     <w:p>
       <w:pPr>
         <w:pStyle w:val="Heading2"/>
         <w:spacing w:after="120"/>
-        <w:rPr>
-          <w:highlight w:val="yellow"/>
-        </w:rPr>
-      </w:pPr>
-      <w:bookmarkStart w:id="17" w:name="_Toc479156271"/>
-      <w:r>
-        <w:rPr>
-          <w:highlight w:val="yellow"/>
-        </w:rPr>
-        <w:t>Introdução</w:t>
-      </w:r>
-      <w:bookmarkEnd w:id="17"/>
-    </w:p>
-    <w:p>
-      <w:pPr>
-        <w:pStyle w:val="NormalText"/>
-      </w:pPr>
-      <w:r>
-        <w:t>[</w:t>
-      </w:r>
-      <w:r>
-        <w:t>...</w:t>
-      </w:r>
-      <w:r>
-        <w:t>].</w:t>
-      </w:r>
+      </w:pPr>
+      <w:r>
+        <w:lastRenderedPageBreak/>
+        <w:t>Aplicações de âmbito distrital</w:t>
+      </w:r>
+    </w:p>
+    <w:p>
+      <w:pPr>
+        <w:rPr>
+          <w:lang w:val="pt-PT"/>
+        </w:rPr>
+      </w:pPr>
+    </w:p>
+    <w:p>
+      <w:pPr>
+        <w:pStyle w:val="Heading3"/>
+        <w:rPr>
+          <w:lang w:val="pt-BR"/>
+        </w:rPr>
+      </w:pPr>
+      <w:proofErr w:type="spellStart"/>
+      <w:r>
+        <w:rPr>
+          <w:lang w:val="pt-BR"/>
+        </w:rPr>
+        <w:t>BestOfLisboa</w:t>
+      </w:r>
+      <w:proofErr w:type="spellEnd"/>
+      <w:r>
+        <w:rPr>
+          <w:lang w:val="pt-BR"/>
+        </w:rPr>
+        <w:t xml:space="preserve">- </w:t>
+      </w:r>
+      <w:proofErr w:type="spellStart"/>
+      <w:r>
+        <w:rPr>
+          <w:lang w:val="pt-BR"/>
+        </w:rPr>
+        <w:t>Mduar</w:t>
+      </w:r>
+      <w:proofErr w:type="spellEnd"/>
+      <w:r>
+        <w:rPr>
+          <w:lang w:val="pt-BR"/>
+        </w:rPr>
+        <w:t xml:space="preserve"> para a outra</w:t>
+      </w:r>
+    </w:p>
+    <w:p>
+      <w:pPr>
+        <w:pStyle w:val="Heading3"/>
+      </w:pPr>
+      <w:proofErr w:type="spellStart"/>
+      <w:r>
+        <w:t>moveOporto</w:t>
+      </w:r>
+      <w:proofErr w:type="spellEnd"/>
+    </w:p>
+    <w:p>
+      <w:pPr>
+        <w:pStyle w:val="Heading3"/>
+      </w:pPr>
+      <w:proofErr w:type="spellStart"/>
+      <w:r>
+        <w:t>Aqui</w:t>
+      </w:r>
+      <w:proofErr w:type="spellEnd"/>
+      <w:r>
+        <w:t xml:space="preserve"> </w:t>
+      </w:r>
+      <w:proofErr w:type="spellStart"/>
+      <w:r>
+        <w:t>Há</w:t>
+      </w:r>
+      <w:proofErr w:type="spellEnd"/>
+      <w:r>
+        <w:t xml:space="preserve"> Beira</w:t>
+      </w:r>
+    </w:p>
+    <w:p/>
+    <w:p>
+      <w:pPr>
+        <w:pStyle w:val="Heading2"/>
+      </w:pPr>
+      <w:r>
+        <w:t>Aplicações de âmbito nacional</w:t>
+      </w:r>
+    </w:p>
+    <w:p>
+      <w:pPr>
+        <w:pStyle w:val="Heading3"/>
+        <w:rPr>
+          <w:lang w:val="pt-PT"/>
+        </w:rPr>
+      </w:pPr>
+      <w:proofErr w:type="spellStart"/>
+      <w:r>
+        <w:rPr>
+          <w:lang w:val="pt-PT"/>
+        </w:rPr>
+        <w:t>Visit</w:t>
+      </w:r>
+      <w:proofErr w:type="spellEnd"/>
+      <w:r>
+        <w:rPr>
+          <w:lang w:val="pt-PT"/>
+        </w:rPr>
+        <w:t xml:space="preserve"> Portugal</w:t>
+      </w:r>
+    </w:p>
+    <w:p>
+      <w:pPr>
+        <w:rPr>
+          <w:lang w:val="pt-PT"/>
+        </w:rPr>
+      </w:pPr>
+    </w:p>
+    <w:p>
+      <w:pPr>
+        <w:pStyle w:val="Heading2"/>
+      </w:pPr>
+      <w:proofErr w:type="spellStart"/>
+      <w:r>
+        <w:t>TripAdviser</w:t>
+      </w:r>
+      <w:proofErr w:type="spellEnd"/>
+    </w:p>
+    <w:p>
+      <w:pPr>
+        <w:rPr>
+          <w:lang w:val="pt-PT"/>
+        </w:rPr>
+      </w:pPr>
+      <w:bookmarkStart w:id="15" w:name="_GoBack"/>
+      <w:bookmarkEnd w:id="15"/>
     </w:p>
     <w:p>
       <w:pPr>
         <w:pStyle w:val="Heading2"/>
         <w:spacing w:after="120"/>
       </w:pPr>
-      <w:bookmarkStart w:id="18" w:name="_Toc479156272"/>
-      <w:r>
-        <w:t>Exemplos de Aplicações já existentes</w:t>
-      </w:r>
-      <w:bookmarkEnd w:id="18"/>
+      <w:bookmarkStart w:id="16" w:name="_Toc479156273"/>
+      <w:r>
+        <w:t>Diferentes softwares e suas aplicações</w:t>
+      </w:r>
+      <w:bookmarkEnd w:id="16"/>
     </w:p>
     <w:p>
       <w:pPr>
@@ -7115,7 +6866,10 @@
         <w:t>...</w:t>
       </w:r>
       <w:r>
-        <w:t>].</w:t>
+        <w:t>]</w:t>
+      </w:r>
+      <w:r>
+        <w:t>.</w:t>
       </w:r>
     </w:p>
     <w:p>
@@ -7123,39 +6877,11 @@
         <w:pStyle w:val="Heading2"/>
         <w:spacing w:after="120"/>
       </w:pPr>
-      <w:bookmarkStart w:id="19" w:name="_Toc479156273"/>
-      <w:r>
-        <w:t>Diferentes softwares e suas aplicações</w:t>
-      </w:r>
-      <w:bookmarkEnd w:id="19"/>
-    </w:p>
-    <w:p>
-      <w:pPr>
-        <w:pStyle w:val="NormalText"/>
-      </w:pPr>
-      <w:r>
-        <w:t>[</w:t>
-      </w:r>
-      <w:r>
-        <w:t>...</w:t>
-      </w:r>
-      <w:r>
-        <w:t>]</w:t>
-      </w:r>
-      <w:r>
-        <w:t>.</w:t>
-      </w:r>
-    </w:p>
-    <w:p>
-      <w:pPr>
-        <w:pStyle w:val="Heading2"/>
-        <w:spacing w:after="120"/>
-      </w:pPr>
-      <w:bookmarkStart w:id="20" w:name="_Toc479156274"/>
+      <w:bookmarkStart w:id="17" w:name="_Toc479156274"/>
       <w:r>
         <w:t>Análise critica do estado da arte</w:t>
       </w:r>
-      <w:bookmarkEnd w:id="20"/>
+      <w:bookmarkEnd w:id="17"/>
     </w:p>
     <w:p>
       <w:pPr>
@@ -7195,11 +6921,11 @@
       <w:pPr>
         <w:pStyle w:val="Heading1"/>
       </w:pPr>
-      <w:bookmarkStart w:id="21" w:name="_Toc479156275"/>
+      <w:bookmarkStart w:id="18" w:name="_Toc479156275"/>
       <w:r>
         <w:t>Metodologia e resultados esperados</w:t>
       </w:r>
-      <w:bookmarkEnd w:id="21"/>
+      <w:bookmarkEnd w:id="18"/>
     </w:p>
     <w:p>
       <w:pPr>
@@ -7214,11 +6940,11 @@
         <w:pStyle w:val="Heading2"/>
         <w:spacing w:after="120"/>
       </w:pPr>
-      <w:bookmarkStart w:id="22" w:name="_Toc479156276"/>
+      <w:bookmarkStart w:id="19" w:name="_Toc479156276"/>
       <w:r>
         <w:t>Metodologia</w:t>
       </w:r>
-      <w:bookmarkEnd w:id="22"/>
+      <w:bookmarkEnd w:id="19"/>
     </w:p>
     <w:p>
       <w:pPr>
@@ -7232,11 +6958,11 @@
       <w:pPr>
         <w:pStyle w:val="Heading2"/>
       </w:pPr>
-      <w:bookmarkStart w:id="23" w:name="_Toc479156277"/>
+      <w:bookmarkStart w:id="20" w:name="_Toc479156277"/>
       <w:r>
         <w:t>Descrição das Tarefas</w:t>
       </w:r>
-      <w:bookmarkEnd w:id="23"/>
+      <w:bookmarkEnd w:id="20"/>
     </w:p>
     <w:p>
       <w:pPr>
@@ -7250,11 +6976,11 @@
       <w:pPr>
         <w:pStyle w:val="Heading2"/>
       </w:pPr>
-      <w:bookmarkStart w:id="24" w:name="_Toc479156278"/>
+      <w:bookmarkStart w:id="21" w:name="_Toc479156278"/>
       <w:r>
         <w:t>Resultados esperados</w:t>
       </w:r>
-      <w:bookmarkEnd w:id="24"/>
+      <w:bookmarkEnd w:id="21"/>
     </w:p>
     <w:p>
       <w:pPr>
@@ -7288,11 +7014,14 @@
       <w:pPr>
         <w:pStyle w:val="Heading1"/>
       </w:pPr>
-      <w:bookmarkStart w:id="25" w:name="_Toc479156279"/>
-      <w:r>
-        <w:t>Modulação</w:t>
-      </w:r>
-      <w:bookmarkEnd w:id="25"/>
+      <w:bookmarkStart w:id="22" w:name="_Toc479156279"/>
+      <w:r>
+        <w:t>Mode</w:t>
+      </w:r>
+      <w:r>
+        <w:t>lação</w:t>
+      </w:r>
+      <w:bookmarkEnd w:id="22"/>
     </w:p>
     <w:p>
       <w:pPr>
@@ -7308,10 +7037,76 @@
         <w:pStyle w:val="Heading2"/>
         <w:spacing w:after="120"/>
       </w:pPr>
-      <w:bookmarkStart w:id="26" w:name="_Toc479156280"/>
+      <w:bookmarkStart w:id="23" w:name="_Toc479156280"/>
       <w:r>
         <w:t>Diagrama de Contexto</w:t>
       </w:r>
+      <w:bookmarkEnd w:id="23"/>
+    </w:p>
+    <w:p>
+      <w:pPr>
+        <w:ind w:left="1134"/>
+      </w:pPr>
+      <w:r>
+        <w:t>[...]</w:t>
+      </w:r>
+    </w:p>
+    <w:p>
+      <w:pPr>
+        <w:pStyle w:val="Heading2"/>
+      </w:pPr>
+      <w:bookmarkStart w:id="24" w:name="_Toc479156281"/>
+      <w:r>
+        <w:t>Casos de Uso</w:t>
+      </w:r>
+      <w:bookmarkEnd w:id="24"/>
+    </w:p>
+    <w:p>
+      <w:pPr>
+        <w:ind w:left="414" w:firstLine="720"/>
+      </w:pPr>
+      <w:r>
+        <w:t>[...]</w:t>
+      </w:r>
+    </w:p>
+    <w:p>
+      <w:pPr>
+        <w:pStyle w:val="Heading3"/>
+        <w:rPr>
+          <w:lang w:val="pt-BR"/>
+        </w:rPr>
+      </w:pPr>
+      <w:bookmarkStart w:id="25" w:name="_Toc479156282"/>
+      <w:r>
+        <w:rPr>
+          <w:lang w:val="pt-BR"/>
+        </w:rPr>
+        <w:t>Atores e respetivos casos de Uso</w:t>
+      </w:r>
+      <w:bookmarkEnd w:id="25"/>
+    </w:p>
+    <w:p>
+      <w:pPr>
+        <w:ind w:left="414" w:firstLine="720"/>
+      </w:pPr>
+      <w:r>
+        <w:t>[...]</w:t>
+      </w:r>
+    </w:p>
+    <w:p>
+      <w:pPr>
+        <w:pStyle w:val="Heading3"/>
+        <w:rPr>
+          <w:lang w:val="pt-BR"/>
+        </w:rPr>
+      </w:pPr>
+      <w:bookmarkStart w:id="26" w:name="_Toc479156283"/>
+      <w:r>
+        <w:rPr>
+          <w:lang w:val="pt-BR"/>
+        </w:rPr>
+        <w:t>Diagrama de casos de Uso</w:t>
+      </w:r>
       <w:bookmarkEnd w:id="26"/>
     </w:p>
     <w:p>
@@ -7324,17 +7119,41 @@
     </w:p>
     <w:p>
       <w:pPr>
+        <w:pStyle w:val="Heading3"/>
+        <w:rPr>
+          <w:lang w:val="pt-BR"/>
+        </w:rPr>
+      </w:pPr>
+      <w:bookmarkStart w:id="27" w:name="_Toc479156284"/>
+      <w:r>
+        <w:rPr>
+          <w:lang w:val="pt-BR"/>
+        </w:rPr>
+        <w:t>Descrição de casos de Uso</w:t>
+      </w:r>
+      <w:bookmarkEnd w:id="27"/>
+    </w:p>
+    <w:p>
+      <w:pPr>
+        <w:ind w:left="1134"/>
+      </w:pPr>
+      <w:r>
+        <w:t>[...]</w:t>
+      </w:r>
+    </w:p>
+    <w:p>
+      <w:pPr>
         <w:pStyle w:val="Heading2"/>
       </w:pPr>
-      <w:bookmarkStart w:id="27" w:name="_Toc479156281"/>
-      <w:r>
-        <w:t>Casos de Uso</w:t>
-      </w:r>
-      <w:bookmarkEnd w:id="27"/>
-    </w:p>
-    <w:p>
-      <w:pPr>
-        <w:ind w:left="414" w:firstLine="720"/>
+      <w:bookmarkStart w:id="28" w:name="_Toc479156285"/>
+      <w:r>
+        <w:t>Diagramas de Sequência</w:t>
+      </w:r>
+      <w:bookmarkEnd w:id="28"/>
+    </w:p>
+    <w:p>
+      <w:pPr>
+        <w:ind w:left="1134"/>
       </w:pPr>
       <w:r>
         <w:t>[...]</w:t>
@@ -7342,23 +7161,17 @@
     </w:p>
     <w:p>
       <w:pPr>
-        <w:pStyle w:val="Heading3"/>
-        <w:rPr>
-          <w:lang w:val="pt-BR"/>
-        </w:rPr>
-      </w:pPr>
-      <w:bookmarkStart w:id="28" w:name="_Toc479156282"/>
-      <w:r>
-        <w:rPr>
-          <w:lang w:val="pt-BR"/>
-        </w:rPr>
-        <w:t>Atores e respetivos casos de Uso</w:t>
-      </w:r>
-      <w:bookmarkEnd w:id="28"/>
-    </w:p>
-    <w:p>
-      <w:pPr>
-        <w:ind w:left="414" w:firstLine="720"/>
+        <w:pStyle w:val="Heading2"/>
+      </w:pPr>
+      <w:bookmarkStart w:id="29" w:name="_Toc479156286"/>
+      <w:r>
+        <w:t>Diagramas de Classes</w:t>
+      </w:r>
+      <w:bookmarkEnd w:id="29"/>
+    </w:p>
+    <w:p>
+      <w:pPr>
+        <w:ind w:left="1134"/>
       </w:pPr>
       <w:r>
         <w:t>[...]</w:t>
@@ -7366,23 +7179,17 @@
     </w:p>
     <w:p>
       <w:pPr>
-        <w:pStyle w:val="Heading3"/>
-        <w:rPr>
-          <w:lang w:val="pt-BR"/>
-        </w:rPr>
-      </w:pPr>
-      <w:bookmarkStart w:id="29" w:name="_Toc479156283"/>
-      <w:r>
-        <w:rPr>
-          <w:lang w:val="pt-BR"/>
-        </w:rPr>
-        <w:t>Diagrama de casos de Uso</w:t>
-      </w:r>
-      <w:bookmarkEnd w:id="29"/>
-    </w:p>
-    <w:p>
-      <w:pPr>
-        <w:ind w:left="1134"/>
+        <w:pStyle w:val="Heading2"/>
+      </w:pPr>
+      <w:bookmarkStart w:id="30" w:name="_Toc479156287"/>
+      <w:r>
+        <w:t>Diagrama de Atividades</w:t>
+      </w:r>
+      <w:bookmarkEnd w:id="30"/>
+    </w:p>
+    <w:p>
+      <w:pPr>
+        <w:ind w:left="720" w:firstLine="414"/>
       </w:pPr>
       <w:r>
         <w:t>[...]</w:t>
@@ -7390,236 +7197,158 @@
     </w:p>
     <w:p>
       <w:pPr>
-        <w:pStyle w:val="Heading3"/>
-        <w:rPr>
-          <w:lang w:val="pt-BR"/>
-        </w:rPr>
-      </w:pPr>
-      <w:bookmarkStart w:id="30" w:name="_Toc479156284"/>
-      <w:r>
-        <w:rPr>
-          <w:lang w:val="pt-BR"/>
-        </w:rPr>
-        <w:t>Descrição de casos de Uso</w:t>
-      </w:r>
-      <w:bookmarkEnd w:id="30"/>
-    </w:p>
-    <w:p>
-      <w:pPr>
-        <w:ind w:left="1134"/>
-      </w:pPr>
-      <w:r>
-        <w:t>[...]</w:t>
-      </w:r>
-    </w:p>
-    <w:p>
-      <w:pPr>
         <w:pStyle w:val="Heading2"/>
       </w:pPr>
-      <w:bookmarkStart w:id="31" w:name="_Toc479156285"/>
-      <w:r>
-        <w:t>Diagramas de Sequência</w:t>
-      </w:r>
-      <w:bookmarkEnd w:id="31"/>
-    </w:p>
-    <w:p>
-      <w:pPr>
-        <w:ind w:left="1134"/>
-      </w:pPr>
-      <w:r>
-        <w:t>[...]</w:t>
-      </w:r>
-    </w:p>
-    <w:p>
-      <w:pPr>
-        <w:pStyle w:val="Heading2"/>
-      </w:pPr>
-      <w:bookmarkStart w:id="32" w:name="_Toc479156286"/>
-      <w:r>
-        <w:t>Diagramas de Classes</w:t>
-      </w:r>
-      <w:bookmarkEnd w:id="32"/>
-    </w:p>
-    <w:p>
-      <w:pPr>
-        <w:ind w:left="1134"/>
-      </w:pPr>
-      <w:r>
-        <w:t>[...]</w:t>
-      </w:r>
-    </w:p>
-    <w:p>
-      <w:pPr>
-        <w:pStyle w:val="Heading2"/>
-      </w:pPr>
-      <w:bookmarkStart w:id="33" w:name="_Toc479156287"/>
-      <w:r>
-        <w:t>Diagrama de Atividades</w:t>
-      </w:r>
-      <w:bookmarkEnd w:id="33"/>
-    </w:p>
-    <w:p>
-      <w:pPr>
-        <w:ind w:left="720" w:firstLine="414"/>
-      </w:pPr>
-      <w:r>
-        <w:t>[...]</w:t>
-      </w:r>
-    </w:p>
-    <w:p>
-      <w:pPr>
-        <w:pStyle w:val="Heading2"/>
-      </w:pPr>
-      <w:bookmarkStart w:id="34" w:name="_Toc479156288"/>
+      <w:bookmarkStart w:id="31" w:name="_Toc479156288"/>
       <w:r>
         <w:lastRenderedPageBreak/>
         <w:t>Diagrama de Estados</w:t>
       </w:r>
+      <w:bookmarkEnd w:id="31"/>
+    </w:p>
+    <w:p>
+      <w:pPr>
+        <w:ind w:left="1134"/>
+      </w:pPr>
+      <w:r>
+        <w:t>[...]</w:t>
+      </w:r>
+    </w:p>
+    <w:p>
+      <w:pPr>
+        <w:pStyle w:val="Heading2"/>
+      </w:pPr>
+      <w:bookmarkStart w:id="32" w:name="_Toc479156289"/>
+      <w:r>
+        <w:t>Diagrama de Componentes</w:t>
+      </w:r>
+      <w:bookmarkEnd w:id="32"/>
+    </w:p>
+    <w:p>
+      <w:pPr>
+        <w:ind w:left="1134"/>
+      </w:pPr>
+      <w:r>
+        <w:t>[...]</w:t>
+      </w:r>
+    </w:p>
+    <w:p>
+      <w:pPr>
+        <w:pStyle w:val="Heading2"/>
+      </w:pPr>
+      <w:bookmarkStart w:id="33" w:name="_Toc479156290"/>
+      <w:r>
+        <w:t>Diagrama de Instalação (talvez, ñ aplicável)</w:t>
+      </w:r>
+      <w:bookmarkEnd w:id="33"/>
+    </w:p>
+    <w:p>
+      <w:pPr>
+        <w:ind w:left="1134"/>
+      </w:pPr>
+      <w:r>
+        <w:t>[...]</w:t>
+      </w:r>
+    </w:p>
+    <w:p>
+      <w:pPr>
+        <w:pStyle w:val="Heading2"/>
+        <w:rPr>
+          <w:highlight w:val="yellow"/>
+        </w:rPr>
+      </w:pPr>
+      <w:bookmarkStart w:id="34" w:name="_Toc479156291"/>
+      <w:r>
+        <w:rPr>
+          <w:highlight w:val="yellow"/>
+        </w:rPr>
+        <w:t>Modelo ER e Semântica dos dados</w:t>
+      </w:r>
       <w:bookmarkEnd w:id="34"/>
     </w:p>
     <w:p>
       <w:pPr>
         <w:ind w:left="1134"/>
-      </w:pPr>
-      <w:r>
+        <w:rPr>
+          <w:lang w:val="pt-PT"/>
+        </w:rPr>
+      </w:pPr>
+      <w:r>
+        <w:rPr>
+          <w:lang w:val="pt-PT"/>
+        </w:rPr>
         <w:t>[...]</w:t>
       </w:r>
     </w:p>
     <w:p>
       <w:pPr>
+        <w:pStyle w:val="Heading3"/>
+        <w:rPr>
+          <w:lang w:val="pt-PT"/>
+        </w:rPr>
+      </w:pPr>
+      <w:bookmarkStart w:id="35" w:name="_Toc479156292"/>
+      <w:r>
+        <w:rPr>
+          <w:lang w:val="pt-PT"/>
+        </w:rPr>
+        <w:t>Modelo Entidade Relação</w:t>
+      </w:r>
+      <w:bookmarkEnd w:id="35"/>
+    </w:p>
+    <w:p>
+      <w:pPr>
+        <w:ind w:left="1134"/>
+        <w:rPr>
+          <w:lang w:val="pt-PT"/>
+        </w:rPr>
+      </w:pPr>
+      <w:r>
+        <w:rPr>
+          <w:lang w:val="pt-PT"/>
+        </w:rPr>
+        <w:t>[...]</w:t>
+      </w:r>
+    </w:p>
+    <w:p>
+      <w:pPr>
+        <w:pStyle w:val="Heading3"/>
+        <w:rPr>
+          <w:lang w:val="pt-PT"/>
+        </w:rPr>
+      </w:pPr>
+      <w:bookmarkStart w:id="36" w:name="_Toc479156293"/>
+      <w:r>
+        <w:rPr>
+          <w:lang w:val="pt-PT"/>
+        </w:rPr>
+        <w:t>Dicionário de Dados</w:t>
+      </w:r>
+      <w:bookmarkEnd w:id="36"/>
+    </w:p>
+    <w:p>
+      <w:pPr>
+        <w:ind w:left="1134"/>
+        <w:rPr>
+          <w:lang w:val="pt-PT"/>
+        </w:rPr>
+      </w:pPr>
+      <w:r>
+        <w:rPr>
+          <w:lang w:val="pt-PT"/>
+        </w:rPr>
+        <w:t>[...]</w:t>
+      </w:r>
+    </w:p>
+    <w:p>
+      <w:pPr>
         <w:pStyle w:val="Heading2"/>
       </w:pPr>
-      <w:bookmarkStart w:id="35" w:name="_Toc479156289"/>
-      <w:r>
-        <w:t>Diagrama de Componentes</w:t>
-      </w:r>
-      <w:bookmarkEnd w:id="35"/>
-    </w:p>
-    <w:p>
-      <w:pPr>
-        <w:ind w:left="1134"/>
-      </w:pPr>
-      <w:r>
-        <w:t>[...]</w:t>
-      </w:r>
-    </w:p>
-    <w:p>
-      <w:pPr>
-        <w:pStyle w:val="Heading2"/>
-      </w:pPr>
-      <w:bookmarkStart w:id="36" w:name="_Toc479156290"/>
-      <w:r>
-        <w:t>Diagrama de Instalação (talvez, ñ aplicável)</w:t>
-      </w:r>
-      <w:bookmarkEnd w:id="36"/>
-    </w:p>
-    <w:p>
-      <w:pPr>
-        <w:ind w:left="1134"/>
-      </w:pPr>
-      <w:r>
-        <w:t>[...]</w:t>
-      </w:r>
-    </w:p>
-    <w:p>
-      <w:pPr>
-        <w:pStyle w:val="Heading2"/>
-        <w:rPr>
-          <w:highlight w:val="yellow"/>
-        </w:rPr>
-      </w:pPr>
-      <w:bookmarkStart w:id="37" w:name="_Toc479156291"/>
-      <w:r>
-        <w:rPr>
-          <w:highlight w:val="yellow"/>
-        </w:rPr>
-        <w:t>Modelo ER e Semântica dos dados</w:t>
+      <w:bookmarkStart w:id="37" w:name="_Toc479156294"/>
+      <w:r>
+        <w:t>Tecnologias</w:t>
       </w:r>
       <w:bookmarkEnd w:id="37"/>
-    </w:p>
-    <w:p>
-      <w:pPr>
-        <w:ind w:left="1134"/>
-        <w:rPr>
-          <w:lang w:val="pt-PT"/>
-        </w:rPr>
-      </w:pPr>
-      <w:r>
-        <w:rPr>
-          <w:lang w:val="pt-PT"/>
-        </w:rPr>
-        <w:t>[...]</w:t>
-      </w:r>
-    </w:p>
-    <w:p>
-      <w:pPr>
-        <w:pStyle w:val="Heading3"/>
-        <w:rPr>
-          <w:lang w:val="pt-PT"/>
-        </w:rPr>
-      </w:pPr>
-      <w:bookmarkStart w:id="38" w:name="_Toc479156292"/>
-      <w:r>
-        <w:rPr>
-          <w:lang w:val="pt-PT"/>
-        </w:rPr>
-        <w:t>Modelo Entidade Relação</w:t>
-      </w:r>
-      <w:bookmarkEnd w:id="38"/>
-    </w:p>
-    <w:p>
-      <w:pPr>
-        <w:ind w:left="1134"/>
-        <w:rPr>
-          <w:lang w:val="pt-PT"/>
-        </w:rPr>
-      </w:pPr>
-      <w:r>
-        <w:rPr>
-          <w:lang w:val="pt-PT"/>
-        </w:rPr>
-        <w:t>[...]</w:t>
-      </w:r>
-    </w:p>
-    <w:p>
-      <w:pPr>
-        <w:pStyle w:val="Heading3"/>
-        <w:rPr>
-          <w:lang w:val="pt-PT"/>
-        </w:rPr>
-      </w:pPr>
-      <w:bookmarkStart w:id="39" w:name="_Toc479156293"/>
-      <w:r>
-        <w:rPr>
-          <w:lang w:val="pt-PT"/>
-        </w:rPr>
-        <w:t>Dicionário de Dados</w:t>
-      </w:r>
-      <w:bookmarkEnd w:id="39"/>
-    </w:p>
-    <w:p>
-      <w:pPr>
-        <w:ind w:left="1134"/>
-        <w:rPr>
-          <w:lang w:val="pt-PT"/>
-        </w:rPr>
-      </w:pPr>
-      <w:r>
-        <w:rPr>
-          <w:lang w:val="pt-PT"/>
-        </w:rPr>
-        <w:t>[...]</w:t>
-      </w:r>
-    </w:p>
-    <w:p>
-      <w:pPr>
-        <w:pStyle w:val="Heading2"/>
-      </w:pPr>
-      <w:bookmarkStart w:id="40" w:name="_Toc479156294"/>
-      <w:r>
-        <w:t>Tecnologias</w:t>
-      </w:r>
-      <w:bookmarkEnd w:id="40"/>
     </w:p>
     <w:p>
       <w:pPr>
@@ -7671,11 +7400,11 @@
       <w:pPr>
         <w:pStyle w:val="Heading1"/>
       </w:pPr>
-      <w:bookmarkStart w:id="41" w:name="_Toc479156295"/>
+      <w:bookmarkStart w:id="38" w:name="_Toc479156295"/>
       <w:r>
         <w:t>Implementação da Solução</w:t>
       </w:r>
-      <w:bookmarkEnd w:id="41"/>
+      <w:bookmarkEnd w:id="38"/>
     </w:p>
     <w:p>
       <w:pPr>
@@ -7689,22 +7418,22 @@
       <w:pPr>
         <w:pStyle w:val="Heading2"/>
       </w:pPr>
-      <w:bookmarkStart w:id="42" w:name="_Toc479156296"/>
+      <w:bookmarkStart w:id="39" w:name="_Toc479156296"/>
       <w:r>
         <w:t>Introdução</w:t>
       </w:r>
-      <w:bookmarkEnd w:id="42"/>
+      <w:bookmarkEnd w:id="39"/>
     </w:p>
     <w:p>
       <w:pPr>
         <w:pStyle w:val="Heading2"/>
         <w:spacing w:after="120"/>
       </w:pPr>
-      <w:bookmarkStart w:id="43" w:name="_Toc479156297"/>
+      <w:bookmarkStart w:id="40" w:name="_Toc479156297"/>
       <w:r>
         <w:t>CODE</w:t>
       </w:r>
-      <w:bookmarkEnd w:id="43"/>
+      <w:bookmarkEnd w:id="40"/>
     </w:p>
     <w:p>
       <w:pPr>
@@ -7728,14 +7457,14 @@
           <w:highlight w:val="yellow"/>
         </w:rPr>
       </w:pPr>
-      <w:bookmarkStart w:id="44" w:name="_Toc479156298"/>
+      <w:bookmarkStart w:id="41" w:name="_Toc479156298"/>
       <w:r>
         <w:rPr>
           <w:highlight w:val="yellow"/>
         </w:rPr>
         <w:t>BD’S</w:t>
       </w:r>
-      <w:bookmarkEnd w:id="44"/>
+      <w:bookmarkEnd w:id="41"/>
     </w:p>
     <w:p>
       <w:pPr>
@@ -7749,11 +7478,11 @@
       <w:pPr>
         <w:pStyle w:val="Heading2"/>
       </w:pPr>
-      <w:bookmarkStart w:id="45" w:name="_Toc479156299"/>
+      <w:bookmarkStart w:id="42" w:name="_Toc479156299"/>
       <w:r>
         <w:t>Interface</w:t>
       </w:r>
-      <w:bookmarkEnd w:id="45"/>
+      <w:bookmarkEnd w:id="42"/>
     </w:p>
     <w:p>
       <w:pPr>
@@ -7773,11 +7502,11 @@
       <w:pPr>
         <w:pStyle w:val="Heading2"/>
       </w:pPr>
-      <w:bookmarkStart w:id="46" w:name="_Toc479156300"/>
+      <w:bookmarkStart w:id="43" w:name="_Toc479156300"/>
       <w:r>
         <w:t>Componentes Gráficos</w:t>
       </w:r>
-      <w:bookmarkEnd w:id="46"/>
+      <w:bookmarkEnd w:id="43"/>
     </w:p>
     <w:p>
       <w:pPr>
@@ -7822,12 +7551,12 @@
       <w:pPr>
         <w:pStyle w:val="Heading1"/>
       </w:pPr>
-      <w:bookmarkStart w:id="47" w:name="_Toc479156301"/>
+      <w:bookmarkStart w:id="44" w:name="_Toc479156301"/>
       <w:r>
         <w:lastRenderedPageBreak/>
         <w:t>Testes</w:t>
       </w:r>
-      <w:bookmarkEnd w:id="47"/>
+      <w:bookmarkEnd w:id="44"/>
     </w:p>
     <w:p>
       <w:pPr>
@@ -7858,11 +7587,11 @@
       <w:pPr>
         <w:pStyle w:val="Heading1"/>
       </w:pPr>
-      <w:bookmarkStart w:id="48" w:name="_Toc479156302"/>
+      <w:bookmarkStart w:id="45" w:name="_Toc479156302"/>
       <w:r>
         <w:t>Conclusões e Trabalho futuro</w:t>
       </w:r>
-      <w:bookmarkEnd w:id="48"/>
+      <w:bookmarkEnd w:id="45"/>
     </w:p>
     <w:p>
       <w:pPr>
@@ -7877,11 +7606,11 @@
         <w:pStyle w:val="Heading2"/>
         <w:spacing w:after="120"/>
       </w:pPr>
-      <w:bookmarkStart w:id="49" w:name="_Toc479156303"/>
+      <w:bookmarkStart w:id="46" w:name="_Toc479156303"/>
       <w:r>
         <w:t>Conclusões</w:t>
       </w:r>
-      <w:bookmarkEnd w:id="49"/>
+      <w:bookmarkEnd w:id="46"/>
     </w:p>
     <w:p>
       <w:pPr>
@@ -7895,11 +7624,11 @@
       <w:pPr>
         <w:pStyle w:val="Heading2"/>
       </w:pPr>
-      <w:bookmarkStart w:id="50" w:name="_Toc479156304"/>
+      <w:bookmarkStart w:id="47" w:name="_Toc479156304"/>
       <w:r>
         <w:t>Trabalho Futuro</w:t>
       </w:r>
-      <w:bookmarkEnd w:id="50"/>
+      <w:bookmarkEnd w:id="47"/>
     </w:p>
     <w:p>
       <w:pPr>
@@ -7913,8 +7642,8 @@
       <w:pPr>
         <w:pStyle w:val="Heading2"/>
       </w:pPr>
-      <w:bookmarkStart w:id="51" w:name="_Toc479156305"/>
-      <w:bookmarkEnd w:id="51"/>
+      <w:bookmarkStart w:id="48" w:name="_Toc479156305"/>
+      <w:bookmarkEnd w:id="48"/>
     </w:p>
     <w:p>
       <w:pPr>
@@ -7956,7 +7685,7 @@
           <w:lang w:val="en-GB"/>
         </w:rPr>
       </w:pPr>
-      <w:bookmarkStart w:id="52" w:name="_Toc479156306"/>
+      <w:bookmarkStart w:id="49" w:name="_Toc479156306"/>
       <w:r>
         <w:rPr>
           <w:lang w:val="en-GB"/>
@@ -7964,31 +7693,40 @@
         <w:lastRenderedPageBreak/>
         <w:t>Bibliografia</w:t>
       </w:r>
-      <w:bookmarkEnd w:id="52"/>
+      <w:bookmarkEnd w:id="49"/>
     </w:p>
     <w:p>
       <w:pPr>
         <w:widowControl w:val="0"/>
+        <w:rPr>
+          <w:noProof/>
+        </w:rPr>
+      </w:pPr>
+      <w:r>
+        <w:rPr>
+          <w:lang w:val="pt-PT"/>
+        </w:rPr>
+        <w:fldChar w:fldCharType="begin" w:fldLock="1"/>
+      </w:r>
+      <w:r>
+        <w:instrText xml:space="preserve">ADDIN Mendeley Bibliography CSL_BIBLIOGRAPHY </w:instrText>
+      </w:r>
+      <w:r>
+        <w:rPr>
+          <w:lang w:val="pt-PT"/>
+        </w:rPr>
+        <w:fldChar w:fldCharType="separate"/>
+      </w:r>
+    </w:p>
+    <w:p>
+      <w:pPr>
+        <w:widowControl w:val="0"/>
+        <w:spacing w:line="288" w:lineRule="auto"/>
         <w:ind w:left="640" w:hanging="640"/>
         <w:rPr>
           <w:noProof/>
         </w:rPr>
       </w:pPr>
-      <w:r>
-        <w:rPr>
-          <w:lang w:val="pt-PT"/>
-        </w:rPr>
-        <w:fldChar w:fldCharType="begin" w:fldLock="1"/>
-      </w:r>
-      <w:r>
-        <w:instrText xml:space="preserve">ADDIN Mendeley Bibliography CSL_BIBLIOGRAPHY </w:instrText>
-      </w:r>
-      <w:r>
-        <w:rPr>
-          <w:lang w:val="pt-PT"/>
-        </w:rPr>
-        <w:fldChar w:fldCharType="separate"/>
-      </w:r>
       <w:r>
         <w:rPr>
           <w:noProof/>
@@ -8015,6 +7753,29 @@
           <w:noProof/>
         </w:rPr>
         <w:t>, vol. 6, no. 4, p. 313, 2012.</w:t>
+      </w:r>
+    </w:p>
+    <w:p>
+      <w:pPr>
+        <w:widowControl w:val="0"/>
+        <w:spacing w:line="288" w:lineRule="auto"/>
+        <w:ind w:left="640" w:hanging="640"/>
+        <w:rPr>
+          <w:noProof/>
+        </w:rPr>
+      </w:pPr>
+      <w:r>
+        <w:rPr>
+          <w:noProof/>
+        </w:rPr>
+        <w:t>[2]</w:t>
+      </w:r>
+      <w:r>
+        <w:rPr>
+          <w:noProof/>
+        </w:rPr>
+        <w:tab/>
+        <w:t>Google, “Engage Users and Drive Conversions,” pp. 1–30.</w:t>
       </w:r>
     </w:p>
     <w:p>
@@ -8049,7 +7810,7 @@
           <w:sz w:val="36"/>
         </w:rPr>
       </w:pPr>
-      <w:bookmarkStart w:id="53" w:name="_Ref245480021"/>
+      <w:bookmarkStart w:id="50" w:name="_Ref245480021"/>
       <w:r>
         <w:br w:type="page"/>
       </w:r>
@@ -8063,13 +7824,13 @@
         </w:numPr>
         <w:ind w:left="1134"/>
       </w:pPr>
-      <w:bookmarkStart w:id="54" w:name="_Toc479156307"/>
+      <w:bookmarkStart w:id="51" w:name="_Toc479156307"/>
       <w:r>
         <w:lastRenderedPageBreak/>
         <w:t>[Anexo A]</w:t>
       </w:r>
-      <w:bookmarkEnd w:id="53"/>
-      <w:bookmarkEnd w:id="54"/>
+      <w:bookmarkEnd w:id="50"/>
+      <w:bookmarkEnd w:id="51"/>
     </w:p>
     <w:p>
       <w:pPr>
@@ -8106,13 +7867,13 @@
         </w:numPr>
         <w:ind w:left="1134"/>
       </w:pPr>
-      <w:bookmarkStart w:id="55" w:name="_Ref245480146"/>
-      <w:bookmarkStart w:id="56" w:name="_Toc479156308"/>
+      <w:bookmarkStart w:id="52" w:name="_Ref245480146"/>
+      <w:bookmarkStart w:id="53" w:name="_Toc479156308"/>
       <w:r>
         <w:t>[Anexo B]</w:t>
       </w:r>
-      <w:bookmarkEnd w:id="55"/>
-      <w:bookmarkEnd w:id="56"/>
+      <w:bookmarkEnd w:id="52"/>
+      <w:bookmarkEnd w:id="53"/>
     </w:p>
     <w:p>
       <w:pPr>
@@ -8308,7 +8069,7 @@
       <w:rPr>
         <w:noProof/>
       </w:rPr>
-      <w:t>4</w:t>
+      <w:t>5</w:t>
     </w:r>
     <w:r>
       <w:rPr>
@@ -8366,7 +8127,7 @@
       <w:rPr>
         <w:noProof/>
       </w:rPr>
-      <w:t>5</w:t>
+      <w:t>6</w:t>
     </w:r>
     <w:r>
       <w:rPr>
@@ -10797,7 +10558,7 @@
 </file>
 
 <file path=customXml/itemProps1.xml><?xml version="1.0" encoding="utf-8"?>
-<ds:datastoreItem xmlns:ds="http://schemas.openxmlformats.org/officeDocument/2006/customXml" ds:itemID="{0CFE7FC6-D215-5D46-9A37-D13979E969F5}">
+<ds:datastoreItem xmlns:ds="http://schemas.openxmlformats.org/officeDocument/2006/customXml" ds:itemID="{B8D4C637-23EE-D44A-9261-C6B0C2DA9662}">
   <ds:schemaRefs>
     <ds:schemaRef ds:uri="http://schemas.openxmlformats.org/officeDocument/2006/bibliography"/>
   </ds:schemaRefs>

</xml_diff>